<commit_message>
Update of the blogpost doc
- to be further updated
</commit_message>
<xml_diff>
--- a/Blog_post.docx
+++ b/Blog_post.docx
@@ -4,37 +4,781 @@
   <w:body>
     <w:p>
       <w:r>
-        <w:t>to make a model for amikacin, you don’t want to change the typical parameters anymore but would rather change the covariates of the patients you would like to look at.</w:t>
-      </w:r>
-    </w:p>
-    <w:p>
-      <w:proofErr w:type="gramStart"/>
-      <w:r>
-        <w:t>Therefore</w:t>
-      </w:r>
-      <w:proofErr w:type="gramEnd"/>
-      <w:r>
-        <w:t xml:space="preserve"> this part is changed accordingly</w:t>
-      </w:r>
-    </w:p>
-    <w:p>
-      <w:r>
-        <w:t xml:space="preserve">This model is based on IV infusion data. For pediatric patients it’s rarely the case that they would receive oral but bolus might be possible. </w:t>
-      </w:r>
-      <w:proofErr w:type="gramStart"/>
-      <w:r>
-        <w:t>So</w:t>
-      </w:r>
-      <w:proofErr w:type="gramEnd"/>
-      <w:r>
-        <w:t xml:space="preserve"> we’ll adjust the oral to iv infusion. </w:t>
+        <w:t>Text for blogpost</w:t>
+      </w:r>
+    </w:p>
+    <w:p>
+      <w:r>
+        <w:t xml:space="preserve"> Stuff I missed: </w:t>
+      </w:r>
+    </w:p>
+    <w:p>
+      <w:pPr>
+        <w:pStyle w:val="ListParagraph"/>
+        <w:numPr>
+          <w:ilvl w:val="0"/>
+          <w:numId w:val="5"/>
+        </w:numPr>
+      </w:pPr>
+      <w:r>
+        <w:t>Changes to dosing events</w:t>
+      </w:r>
+    </w:p>
+    <w:p>
+      <w:pPr>
+        <w:pStyle w:val="ListParagraph"/>
+        <w:numPr>
+          <w:ilvl w:val="0"/>
+          <w:numId w:val="5"/>
+        </w:numPr>
+      </w:pPr>
+      <w:r>
+        <w:t>Ibuprofen co-administration</w:t>
+      </w:r>
+    </w:p>
+    <w:p>
+      <w:pPr>
+        <w:pStyle w:val="ListParagraph"/>
+        <w:numPr>
+          <w:ilvl w:val="0"/>
+          <w:numId w:val="5"/>
+        </w:numPr>
+      </w:pPr>
+      <w:r>
+        <w:t>Refer more to what Michiel did in the s</w:t>
+      </w:r>
+      <w:r>
+        <w:t xml:space="preserve">hiny app </w:t>
       </w:r>
     </w:p>
     <w:p/>
     <w:p>
+      <w:r>
+        <w:t>Sometimes it’s useful to</w:t>
+      </w:r>
+      <w:r>
+        <w:t xml:space="preserve"> </w:t>
+      </w:r>
+      <w:r>
+        <w:t>build a model from literature and play around</w:t>
+      </w:r>
+      <w:r>
+        <w:t xml:space="preserve"> with the parameters</w:t>
+      </w:r>
+      <w:r>
+        <w:t>, especially when you are trying to learn the basics of modeling &amp; simulation. Here I’ll give a short example on how to</w:t>
+      </w:r>
+      <w:r>
+        <w:t xml:space="preserve"> build a</w:t>
+      </w:r>
+      <w:r>
+        <w:t xml:space="preserve"> population model using the information from a paper. This example relies on Part 1 &amp; 2 of “</w:t>
+      </w:r>
+      <w:r>
+        <w:t xml:space="preserve">Creating a simple </w:t>
+      </w:r>
+      <w:proofErr w:type="spellStart"/>
+      <w:r>
+        <w:t>pharmacometric</w:t>
+      </w:r>
+      <w:proofErr w:type="spellEnd"/>
+      <w:r>
+        <w:t xml:space="preserve"> Shiny application with </w:t>
+      </w:r>
+      <w:proofErr w:type="spellStart"/>
+      <w:r>
+        <w:t>mrgsolve</w:t>
+      </w:r>
+      <w:proofErr w:type="spellEnd"/>
+      <w:r>
+        <w:t xml:space="preserve"> in R</w:t>
+      </w:r>
+      <w:r>
+        <w:t>” and th</w:t>
+      </w:r>
+      <w:r>
+        <w:t>e results of this</w:t>
+      </w:r>
+      <w:r>
+        <w:t xml:space="preserve"> paper [include hyperlink].</w:t>
+      </w:r>
+      <w:r>
+        <w:t xml:space="preserve"> </w:t>
+      </w:r>
+    </w:p>
+    <w:p>
+      <w:r>
+        <w:t>After following this example, you should be able to:</w:t>
+      </w:r>
+    </w:p>
+    <w:p>
+      <w:pPr>
+        <w:pStyle w:val="ListParagraph"/>
+        <w:numPr>
+          <w:ilvl w:val="0"/>
+          <w:numId w:val="4"/>
+        </w:numPr>
+      </w:pPr>
+      <w:r>
+        <w:t>Add covariates to a model</w:t>
+      </w:r>
+    </w:p>
+    <w:p>
+      <w:pPr>
+        <w:pStyle w:val="ListParagraph"/>
+        <w:numPr>
+          <w:ilvl w:val="0"/>
+          <w:numId w:val="4"/>
+        </w:numPr>
+      </w:pPr>
+      <w:r>
+        <w:t>Change the administration route to IV infusion</w:t>
+      </w:r>
+    </w:p>
+    <w:p>
+      <w:r>
+        <w:t xml:space="preserve">In short, De Cock </w:t>
+      </w:r>
+      <w:r>
+        <w:rPr>
+          <w:i/>
+        </w:rPr>
+        <w:t>et. al.</w:t>
+      </w:r>
+      <w:r>
+        <w:t xml:space="preserve"> </w:t>
+      </w:r>
+      <w:r>
+        <w:t xml:space="preserve">built a population PK model to </w:t>
+      </w:r>
+      <w:r>
+        <w:t>describe th</w:t>
+      </w:r>
+      <w:r>
+        <w:t xml:space="preserve">e </w:t>
+      </w:r>
+      <w:r>
+        <w:t>disposition</w:t>
+      </w:r>
+      <w:r>
+        <w:t xml:space="preserve"> of amikacin (antibiotic) in preterm neonates. In the results section they state that a two-compartment model fits the data best. They also relate Q to CL and </w:t>
+      </w:r>
+      <w:proofErr w:type="spellStart"/>
+      <w:r>
+        <w:t>Vp</w:t>
+      </w:r>
+      <w:proofErr w:type="spellEnd"/>
+      <w:r>
+        <w:t xml:space="preserve"> = </w:t>
+      </w:r>
+      <w:proofErr w:type="spellStart"/>
+      <w:r>
+        <w:t>Vd</w:t>
+      </w:r>
+      <w:proofErr w:type="spellEnd"/>
+      <w:r>
+        <w:t xml:space="preserve">. It’s common in pediatric analyses to </w:t>
+      </w:r>
+      <w:r>
+        <w:t>use</w:t>
+      </w:r>
+      <w:r>
+        <w:t xml:space="preserve"> covariates on </w:t>
+      </w:r>
+      <w:r>
+        <w:t>your parameters</w:t>
+      </w:r>
+      <w:r>
+        <w:t xml:space="preserve"> to explain more of the inter-individual variability</w:t>
+      </w:r>
+      <w:r>
+        <w:t>. In this publication birthweight (bBW)</w:t>
+      </w:r>
+      <w:r>
+        <w:t xml:space="preserve"> and postnatal age (PNA) were implemented as covariates on CL following a</w:t>
+      </w:r>
+      <w:r>
+        <w:t>n exponential and a linear relationship, respectively. Current weight (</w:t>
+      </w:r>
+      <w:proofErr w:type="spellStart"/>
+      <w:r>
+        <w:t>cBW</w:t>
+      </w:r>
+      <w:proofErr w:type="spellEnd"/>
+      <w:r>
+        <w:t xml:space="preserve">) was implemented as an exponential covariate on </w:t>
+      </w:r>
+      <w:proofErr w:type="spellStart"/>
+      <w:r>
+        <w:t>Vd</w:t>
+      </w:r>
+      <w:proofErr w:type="spellEnd"/>
+      <w:r>
+        <w:t xml:space="preserve"> (and </w:t>
+      </w:r>
+      <w:proofErr w:type="spellStart"/>
+      <w:r>
+        <w:t>Vp</w:t>
+      </w:r>
+      <w:proofErr w:type="spellEnd"/>
+      <w:r>
+        <w:t xml:space="preserve"> since </w:t>
+      </w:r>
+      <w:proofErr w:type="spellStart"/>
+      <w:r>
+        <w:t>Vp</w:t>
+      </w:r>
+      <w:proofErr w:type="spellEnd"/>
+      <w:r>
+        <w:t xml:space="preserve"> = </w:t>
+      </w:r>
+      <w:proofErr w:type="spellStart"/>
+      <w:r>
+        <w:t>Vd</w:t>
+      </w:r>
+      <w:proofErr w:type="spellEnd"/>
+      <w:r>
+        <w:t xml:space="preserve">). These relationships are described in Table II. Below you can find a screenshot of the first 3 columns of it showing the parameters description and estimates with the simple and final PK models. </w:t>
+      </w:r>
+    </w:p>
+    <w:p/>
+    <w:p>
+      <w:r>
+        <w:t>[Here is the screen shot]</w:t>
+      </w:r>
+    </w:p>
+    <w:p>
+      <w:r>
+        <w:rPr>
+          <w:noProof/>
+        </w:rPr>
+        <w:lastRenderedPageBreak/>
+        <w:drawing>
+          <wp:inline distT="0" distB="0" distL="0" distR="0" wp14:anchorId="24730975" wp14:editId="6C3E9BA7">
+            <wp:extent cx="3676650" cy="2914650"/>
+            <wp:effectExtent l="0" t="0" r="0" b="0"/>
+            <wp:docPr id="1" name="Picture 1"/>
+            <wp:cNvGraphicFramePr>
+              <a:graphicFrameLocks xmlns:a="http://schemas.openxmlformats.org/drawingml/2006/main" noChangeAspect="1"/>
+            </wp:cNvGraphicFramePr>
+            <a:graphic xmlns:a="http://schemas.openxmlformats.org/drawingml/2006/main">
+              <a:graphicData uri="http://schemas.openxmlformats.org/drawingml/2006/picture">
+                <pic:pic xmlns:pic="http://schemas.openxmlformats.org/drawingml/2006/picture">
+                  <pic:nvPicPr>
+                    <pic:cNvPr id="1" name=""/>
+                    <pic:cNvPicPr/>
+                  </pic:nvPicPr>
+                  <pic:blipFill>
+                    <a:blip r:embed="rId5"/>
+                    <a:stretch>
+                      <a:fillRect/>
+                    </a:stretch>
+                  </pic:blipFill>
+                  <pic:spPr>
+                    <a:xfrm>
+                      <a:off x="0" y="0"/>
+                      <a:ext cx="3676650" cy="2914650"/>
+                    </a:xfrm>
+                    <a:prstGeom prst="rect">
+                      <a:avLst/>
+                    </a:prstGeom>
+                  </pic:spPr>
+                </pic:pic>
+              </a:graphicData>
+            </a:graphic>
+          </wp:inline>
+        </w:drawing>
+      </w:r>
+    </w:p>
+    <w:p>
+      <w:r>
+        <w:t xml:space="preserve"> </w:t>
+      </w:r>
+    </w:p>
+    <w:p>
+      <w:r>
+        <w:t xml:space="preserve">You probably observed that the individual covariates are related to the median covariate values. These can be found (in this case) in the footnotes of the table. </w:t>
+      </w:r>
+    </w:p>
+    <w:p/>
+    <w:p>
+      <w:r>
+        <w:t>[Here screenshot of the footnotes]</w:t>
+      </w:r>
+    </w:p>
+    <w:p>
+      <w:r>
+        <w:rPr>
+          <w:noProof/>
+        </w:rPr>
+        <w:drawing>
+          <wp:inline distT="0" distB="0" distL="0" distR="0" wp14:anchorId="5A766782" wp14:editId="3B1688D1">
+            <wp:extent cx="5943600" cy="735965"/>
+            <wp:effectExtent l="0" t="0" r="0" b="6985"/>
+            <wp:docPr id="5" name="Picture 5"/>
+            <wp:cNvGraphicFramePr>
+              <a:graphicFrameLocks xmlns:a="http://schemas.openxmlformats.org/drawingml/2006/main" noChangeAspect="1"/>
+            </wp:cNvGraphicFramePr>
+            <a:graphic xmlns:a="http://schemas.openxmlformats.org/drawingml/2006/main">
+              <a:graphicData uri="http://schemas.openxmlformats.org/drawingml/2006/picture">
+                <pic:pic xmlns:pic="http://schemas.openxmlformats.org/drawingml/2006/picture">
+                  <pic:nvPicPr>
+                    <pic:cNvPr id="1" name=""/>
+                    <pic:cNvPicPr/>
+                  </pic:nvPicPr>
+                  <pic:blipFill>
+                    <a:blip r:embed="rId6"/>
+                    <a:stretch>
+                      <a:fillRect/>
+                    </a:stretch>
+                  </pic:blipFill>
+                  <pic:spPr>
+                    <a:xfrm>
+                      <a:off x="0" y="0"/>
+                      <a:ext cx="5943600" cy="735965"/>
+                    </a:xfrm>
+                    <a:prstGeom prst="rect">
+                      <a:avLst/>
+                    </a:prstGeom>
+                  </pic:spPr>
+                </pic:pic>
+              </a:graphicData>
+            </a:graphic>
+          </wp:inline>
+        </w:drawing>
+      </w:r>
+    </w:p>
+    <w:p>
+      <w:r>
+        <w:t xml:space="preserve">Now, let’s build the model file, using the example provided in </w:t>
+      </w:r>
+      <w:r>
+        <w:t>the previous post. We need to:</w:t>
+      </w:r>
+    </w:p>
+    <w:p>
+      <w:pPr>
+        <w:pStyle w:val="ListParagraph"/>
+        <w:numPr>
+          <w:ilvl w:val="0"/>
+          <w:numId w:val="3"/>
+        </w:numPr>
+      </w:pPr>
+      <w:r>
+        <w:t>Put in the final parameter estimates in the model file (as it is specific for this particular drug)</w:t>
+      </w:r>
+    </w:p>
+    <w:p>
+      <w:pPr>
+        <w:pStyle w:val="ListParagraph"/>
+        <w:numPr>
+          <w:ilvl w:val="0"/>
+          <w:numId w:val="3"/>
+        </w:numPr>
+      </w:pPr>
+      <w:r>
+        <w:t>Add initial values for the covariates and the parameters characterizing how they are related to the typical population values</w:t>
+      </w:r>
+    </w:p>
+    <w:p>
+      <w:pPr>
+        <w:pStyle w:val="ListParagraph"/>
+        <w:numPr>
+          <w:ilvl w:val="0"/>
+          <w:numId w:val="3"/>
+        </w:numPr>
+      </w:pPr>
+      <w:r>
+        <w:t>Remove the GUT compartment, as this is specific for oral administration, and this drug is normally given as IV (in this case an IV infusion)</w:t>
+      </w:r>
+    </w:p>
+    <w:p>
+      <w:r>
+        <w:t>With this in mind, the model code changes to this</w:t>
+      </w:r>
+      <w:r>
+        <w:t>:</w:t>
+      </w:r>
+    </w:p>
+    <w:p/>
+    <w:p>
+      <w:r>
+        <w:t>amik_popPK.cpp</w:t>
+      </w:r>
+      <w:r>
+        <w:t xml:space="preserve"> [maybe highlight changes?]</w:t>
+      </w:r>
+    </w:p>
+    <w:p>
+      <w:r>
+        <w:t xml:space="preserve">The typical parameter values should match the table. In this case, since this model is drug specific, you may want to restrict the user from making changes to (all of) them. </w:t>
+      </w:r>
+    </w:p>
+    <w:p>
+      <w:r>
+        <w:lastRenderedPageBreak/>
+        <w:t xml:space="preserve">I always start with building the model just to </w:t>
+      </w:r>
+      <w:r>
+        <w:t xml:space="preserve">make sure that the model </w:t>
+      </w:r>
+      <w:r>
+        <w:t>I</w:t>
+      </w:r>
+      <w:r>
+        <w:t xml:space="preserve"> just built works </w:t>
+      </w:r>
+      <w:r>
+        <w:t>the way I expect it to</w:t>
+      </w:r>
+      <w:r>
+        <w:t xml:space="preserve">. </w:t>
+      </w:r>
+      <w:r>
+        <w:t>Only after I have performed a sanity check - the model simulations match the publication - I</w:t>
+      </w:r>
+      <w:r>
+        <w:t xml:space="preserve"> start working on </w:t>
+      </w:r>
+      <w:r>
+        <w:t>my</w:t>
+      </w:r>
+      <w:r>
+        <w:t xml:space="preserve"> Shiny app. </w:t>
+      </w:r>
+    </w:p>
+    <w:p>
+      <w:r>
+        <w:t xml:space="preserve">In Part 1 of [..] we learned how to perform simulations with </w:t>
+      </w:r>
+      <w:proofErr w:type="spellStart"/>
+      <w:r>
+        <w:t>mrgsolve</w:t>
+      </w:r>
+      <w:proofErr w:type="spellEnd"/>
+      <w:r>
+        <w:t xml:space="preserve"> so I’ll start with that to create the R script to integrate the model for amikacin.</w:t>
+      </w:r>
+    </w:p>
+    <w:p>
+      <w:r>
+        <w:t xml:space="preserve">We start by providing the covariate values first, as the dose is given in mg/kg, based on current weight. </w:t>
+      </w:r>
+    </w:p>
+    <w:p>
+      <w:r>
+        <w:t>[code]</w:t>
+      </w:r>
+    </w:p>
+    <w:p>
+      <w:r>
+        <w:t>As stated previously we need to add the option to administrate an IV infusion. For this we need the rate of infusion which you can obtain by dividing the dose by the duration of the infusion (RATE = DOSE/DURATION). For amikacin, the duration of the IV infusion is between 20 – 30 min. I selected 20 min and converted that to hours (i.e., 20/60).</w:t>
+      </w:r>
+      <w:r>
+        <w:t xml:space="preserve"> We should also be able to change the dosing interval from the app, as this should be quite flexible in individualized medicine (see Tables III and IV to get an idea on how widely this changes to fit the needs of each patient). </w:t>
+      </w:r>
+    </w:p>
+    <w:p>
+      <w:r>
+        <w:t>[code]</w:t>
+      </w:r>
+    </w:p>
+    <w:p>
+      <w:r>
+        <w:t xml:space="preserve">Don’t forget to look at the variability matrix and check that it provides variability only on CL and is fixed to 0 for the other parameters. We do this to match the findings of the paper. In the Shiny app we can give the user the flexibility to change the variability and observe how that impacts the simulations. </w:t>
+      </w:r>
+    </w:p>
+    <w:p>
+      <w:r>
+        <w:t>[code]</w:t>
+      </w:r>
+    </w:p>
+    <w:p>
+      <w:r>
+        <w:t xml:space="preserve">We now have a </w:t>
+      </w:r>
+      <w:r>
+        <w:t xml:space="preserve">working </w:t>
+      </w:r>
+      <w:r>
+        <w:t>model</w:t>
+      </w:r>
+      <w:r>
+        <w:t xml:space="preserve"> and we will use it to </w:t>
+      </w:r>
+      <w:r>
+        <w:t>perform simulations</w:t>
+      </w:r>
+      <w:r>
+        <w:t xml:space="preserve"> for our sanity check</w:t>
+      </w:r>
+      <w:r>
+        <w:t xml:space="preserve">. </w:t>
+      </w:r>
+      <w:r>
+        <w:t xml:space="preserve">Let’s reproduce the model-informed dosing recommendation from Table IV for patient 2 displayed in Figure 3 – bottom row. This patient should have a </w:t>
+      </w:r>
+      <w:proofErr w:type="spellStart"/>
+      <w:r>
+        <w:t>bBW</w:t>
+      </w:r>
+      <w:proofErr w:type="spellEnd"/>
+      <w:r>
+        <w:t xml:space="preserve"> = </w:t>
+      </w:r>
+      <w:r>
+        <w:t>3520</w:t>
+      </w:r>
+      <w:r>
+        <w:t xml:space="preserve"> g. Since other details on the covariates needed are missing, we’ll assume </w:t>
+      </w:r>
+      <w:proofErr w:type="spellStart"/>
+      <w:r>
+        <w:t>cBW</w:t>
+      </w:r>
+      <w:proofErr w:type="spellEnd"/>
+      <w:r>
+        <w:t xml:space="preserve"> = </w:t>
+      </w:r>
+      <w:r>
+        <w:t>3400</w:t>
+      </w:r>
+      <w:r>
+        <w:t xml:space="preserve"> g and a PNA = 5 days. This is how we end up with a dose of 12 mg/kg administrated every 24 hours. </w:t>
+      </w:r>
+    </w:p>
+    <w:p/>
+    <w:p>
+      <w:r>
+        <w:rPr>
+          <w:noProof/>
+        </w:rPr>
+        <w:drawing>
+          <wp:inline distT="0" distB="0" distL="0" distR="0" wp14:anchorId="6399C1E7" wp14:editId="7B566432">
+            <wp:extent cx="4171950" cy="1991738"/>
+            <wp:effectExtent l="0" t="0" r="0" b="8890"/>
+            <wp:docPr id="10" name="Picture 10"/>
+            <wp:cNvGraphicFramePr>
+              <a:graphicFrameLocks xmlns:a="http://schemas.openxmlformats.org/drawingml/2006/main" noChangeAspect="1"/>
+            </wp:cNvGraphicFramePr>
+            <a:graphic xmlns:a="http://schemas.openxmlformats.org/drawingml/2006/main">
+              <a:graphicData uri="http://schemas.openxmlformats.org/drawingml/2006/picture">
+                <pic:pic xmlns:pic="http://schemas.openxmlformats.org/drawingml/2006/picture">
+                  <pic:nvPicPr>
+                    <pic:cNvPr id="0" name="Picture 2"/>
+                    <pic:cNvPicPr>
+                      <a:picLocks noChangeAspect="1" noChangeArrowheads="1"/>
+                    </pic:cNvPicPr>
+                  </pic:nvPicPr>
+                  <pic:blipFill>
+                    <a:blip r:embed="rId7" cstate="print">
+                      <a:extLst>
+                        <a:ext uri="{28A0092B-C50C-407E-A947-70E740481C1C}">
+                          <a14:useLocalDpi xmlns:a14="http://schemas.microsoft.com/office/drawing/2010/main" val="0"/>
+                        </a:ext>
+                      </a:extLst>
+                    </a:blip>
+                    <a:srcRect/>
+                    <a:stretch>
+                      <a:fillRect/>
+                    </a:stretch>
+                  </pic:blipFill>
+                  <pic:spPr bwMode="auto">
+                    <a:xfrm>
+                      <a:off x="0" y="0"/>
+                      <a:ext cx="4184252" cy="1997611"/>
+                    </a:xfrm>
+                    <a:prstGeom prst="rect">
+                      <a:avLst/>
+                    </a:prstGeom>
+                    <a:noFill/>
+                  </pic:spPr>
+                </pic:pic>
+              </a:graphicData>
+            </a:graphic>
+          </wp:inline>
+        </w:drawing>
+      </w:r>
+    </w:p>
+    <w:p>
+      <w:r>
+        <w:t>[and add here the simulation results]</w:t>
+      </w:r>
+    </w:p>
+    <w:p>
+      <w:r>
+        <w:rPr>
+          <w:noProof/>
+        </w:rPr>
+        <w:lastRenderedPageBreak/>
+        <w:drawing>
+          <wp:inline distT="0" distB="0" distL="0" distR="0" wp14:anchorId="6FC240AC" wp14:editId="0A37F322">
+            <wp:extent cx="2873348" cy="1704975"/>
+            <wp:effectExtent l="0" t="0" r="3810" b="0"/>
+            <wp:docPr id="11" name="Picture 11"/>
+            <wp:cNvGraphicFramePr>
+              <a:graphicFrameLocks xmlns:a="http://schemas.openxmlformats.org/drawingml/2006/main" noChangeAspect="1"/>
+            </wp:cNvGraphicFramePr>
+            <a:graphic xmlns:a="http://schemas.openxmlformats.org/drawingml/2006/main">
+              <a:graphicData uri="http://schemas.openxmlformats.org/drawingml/2006/picture">
+                <pic:pic xmlns:pic="http://schemas.openxmlformats.org/drawingml/2006/picture">
+                  <pic:nvPicPr>
+                    <pic:cNvPr id="1" name=""/>
+                    <pic:cNvPicPr/>
+                  </pic:nvPicPr>
+                  <pic:blipFill>
+                    <a:blip r:embed="rId8"/>
+                    <a:stretch>
+                      <a:fillRect/>
+                    </a:stretch>
+                  </pic:blipFill>
+                  <pic:spPr>
+                    <a:xfrm>
+                      <a:off x="0" y="0"/>
+                      <a:ext cx="2951323" cy="1751244"/>
+                    </a:xfrm>
+                    <a:prstGeom prst="rect">
+                      <a:avLst/>
+                    </a:prstGeom>
+                  </pic:spPr>
+                </pic:pic>
+              </a:graphicData>
+            </a:graphic>
+          </wp:inline>
+        </w:drawing>
+      </w:r>
+    </w:p>
+    <w:p>
+      <w:r>
+        <w:t xml:space="preserve">Since we don’t know the exact covariates used for this simulation, we just need to accept that we are close enough. </w:t>
+      </w:r>
+    </w:p>
+    <w:p>
+      <w:r>
+        <w:t>Now let’s turn this into a shiny application</w:t>
+      </w:r>
+      <w:r>
+        <w:t>.</w:t>
+      </w:r>
+      <w:r>
+        <w:t xml:space="preserve"> First let’s establish some goals for our app:</w:t>
+      </w:r>
+    </w:p>
+    <w:p>
+      <w:pPr>
+        <w:pStyle w:val="ListParagraph"/>
+        <w:numPr>
+          <w:ilvl w:val="0"/>
+          <w:numId w:val="3"/>
+        </w:numPr>
+      </w:pPr>
+      <w:r>
+        <w:t>See how different dosing regimen work in patients with different characteristics</w:t>
+      </w:r>
+    </w:p>
+    <w:p>
+      <w:pPr>
+        <w:pStyle w:val="ListParagraph"/>
+        <w:numPr>
+          <w:ilvl w:val="0"/>
+          <w:numId w:val="3"/>
+        </w:numPr>
+      </w:pPr>
+      <w:r>
+        <w:t xml:space="preserve">How variability impacts our simulation results. Are there patients who are overdosed or </w:t>
+      </w:r>
+      <w:proofErr w:type="spellStart"/>
+      <w:r>
+        <w:t>underdosed</w:t>
+      </w:r>
+      <w:proofErr w:type="spellEnd"/>
+      <w:r>
+        <w:t xml:space="preserve">? </w:t>
+      </w:r>
+    </w:p>
+    <w:p>
+      <w:r>
+        <w:t>Let’s start with the user interface. For flexible dosing we want our user to be able to give either an IV bolus or infusion. We need to specify the dose in mg/kg, and the dosing frequency. For the infusion we need to speci</w:t>
+      </w:r>
+      <w:r>
+        <w:t>f</w:t>
+      </w:r>
+      <w:r>
+        <w:t>y the duration of the infusion</w:t>
+      </w:r>
+      <w:r>
+        <w:t xml:space="preserve"> extra. </w:t>
+      </w:r>
+      <w:r>
+        <w:t xml:space="preserve"> </w:t>
+      </w:r>
+    </w:p>
+    <w:p>
+      <w:r>
+        <w:t>[code]</w:t>
+      </w:r>
+    </w:p>
+    <w:p>
+      <w:r>
+        <w:t xml:space="preserve"> </w:t>
+      </w:r>
+      <w:r>
+        <w:t>Then we want to be able to change the characteristics of the patient to ensure the best dosing. Plugging in only the covariates that affect the model makes most sense.</w:t>
+      </w:r>
+    </w:p>
+    <w:p>
+      <w:r>
+        <w:t>[code]</w:t>
+      </w:r>
+    </w:p>
+    <w:p>
+      <w:r>
+        <w:t xml:space="preserve">Last but not least, give the user the flexibility to play with variability. </w:t>
+      </w:r>
+    </w:p>
+    <w:p>
+      <w:r>
+        <w:t>[code]</w:t>
+      </w:r>
+    </w:p>
+    <w:p>
+      <w:r>
+        <w:t xml:space="preserve">The server file is similar to what we had in the implementing in R part. </w:t>
+      </w:r>
+      <w:r>
+        <w:t xml:space="preserve">For more details about this go the Part 2. Here you have all the functionalities described there available. </w:t>
+      </w:r>
       <w:bookmarkStart w:id="0" w:name="_GoBack"/>
       <w:bookmarkEnd w:id="0"/>
-    </w:p>
+      <w:r>
+        <w:t xml:space="preserve"> </w:t>
+      </w:r>
+    </w:p>
+    <w:p/>
+    <w:p>
+      <w:r>
+        <w:t xml:space="preserve"># keywords used by Michiel to use by me in my post too. </w:t>
+      </w:r>
+    </w:p>
+    <w:p>
+      <w:r>
+        <w:t>*.</w:t>
+      </w:r>
+      <w:proofErr w:type="spellStart"/>
+      <w:r>
+        <w:t>cpp</w:t>
+      </w:r>
+      <w:proofErr w:type="spellEnd"/>
+      <w:r>
+        <w:t xml:space="preserve"> file = model code</w:t>
+      </w:r>
+    </w:p>
+    <w:p>
+      <w:r>
+        <w:t>The R code around the model</w:t>
+      </w:r>
+    </w:p>
+    <w:p/>
     <w:sectPr>
       <w:pgSz w:w="12240" w:h="15840"/>
       <w:pgMar w:top="1440" w:right="1440" w:bottom="1440" w:left="1440" w:header="720" w:footer="720" w:gutter="0"/>
@@ -43,6 +787,588 @@
     </w:sectPr>
   </w:body>
 </w:document>
+</file>
+
+<file path=word/numbering.xml><?xml version="1.0" encoding="utf-8"?>
+<w:numbering xmlns:wpc="http://schemas.microsoft.com/office/word/2010/wordprocessingCanvas" xmlns:cx="http://schemas.microsoft.com/office/drawing/2014/chartex" xmlns:cx1="http://schemas.microsoft.com/office/drawing/2015/9/8/chartex" xmlns:cx2="http://schemas.microsoft.com/office/drawing/2015/10/21/chartex" xmlns:cx3="http://schemas.microsoft.com/office/drawing/2016/5/9/chartex" xmlns:cx4="http://schemas.microsoft.com/office/drawing/2016/5/10/chartex" xmlns:cx5="http://schemas.microsoft.com/office/drawing/2016/5/11/chartex" xmlns:cx6="http://schemas.microsoft.com/office/drawing/2016/5/12/chartex" xmlns:cx7="http://schemas.microsoft.com/office/drawing/2016/5/13/chartex" xmlns:cx8="http://schemas.microsoft.com/office/drawing/2016/5/14/chartex" xmlns:mc="http://schemas.openxmlformats.org/markup-compatibility/2006" xmlns:aink="http://schemas.microsoft.com/office/drawing/2016/ink" xmlns:am3d="http://schemas.microsoft.com/office/drawing/2017/model3d" xmlns:o="urn:schemas-microsoft-com:office:office" xmlns:r="http://schemas.openxmlformats.org/officeDocument/2006/relationships" xmlns:m="http://schemas.openxmlformats.org/officeDocument/2006/math" xmlns:v="urn:schemas-microsoft-com:vml" xmlns:wp14="http://schemas.microsoft.com/office/word/2010/wordprocessingDrawing" xmlns:wp="http://schemas.openxmlformats.org/drawingml/2006/wordprocessingDrawing" xmlns:w10="urn:schemas-microsoft-com:office:word" xmlns:w="http://schemas.openxmlformats.org/wordprocessingml/2006/main" xmlns:w14="http://schemas.microsoft.com/office/word/2010/wordml" xmlns:w15="http://schemas.microsoft.com/office/word/2012/wordml" xmlns:w16cid="http://schemas.microsoft.com/office/word/2016/wordml/cid" xmlns:w16se="http://schemas.microsoft.com/office/word/2015/wordml/symex" xmlns:wpg="http://schemas.microsoft.com/office/word/2010/wordprocessingGroup" xmlns:wpi="http://schemas.microsoft.com/office/word/2010/wordprocessingInk" xmlns:wne="http://schemas.microsoft.com/office/word/2006/wordml" xmlns:wps="http://schemas.microsoft.com/office/word/2010/wordprocessingShape" mc:Ignorable="w14 w15 w16se w16cid wp14">
+  <w:abstractNum w:abstractNumId="0" w15:restartNumberingAfterBreak="0">
+    <w:nsid w:val="1CD5616A"/>
+    <w:multiLevelType w:val="hybridMultilevel"/>
+    <w:tmpl w:val="E160A8E6"/>
+    <w:lvl w:ilvl="0" w:tplc="DB829D02">
+      <w:start w:val="1"/>
+      <w:numFmt w:val="bullet"/>
+      <w:lvlText w:val=""/>
+      <w:lvlJc w:val="left"/>
+      <w:pPr>
+        <w:ind w:left="720" w:hanging="360"/>
+      </w:pPr>
+      <w:rPr>
+        <w:rFonts w:ascii="Wingdings" w:eastAsiaTheme="minorHAnsi" w:hAnsi="Wingdings" w:cstheme="minorBidi" w:hint="default"/>
+      </w:rPr>
+    </w:lvl>
+    <w:lvl w:ilvl="1" w:tplc="04090003" w:tentative="1">
+      <w:start w:val="1"/>
+      <w:numFmt w:val="bullet"/>
+      <w:lvlText w:val="o"/>
+      <w:lvlJc w:val="left"/>
+      <w:pPr>
+        <w:ind w:left="1440" w:hanging="360"/>
+      </w:pPr>
+      <w:rPr>
+        <w:rFonts w:ascii="Courier New" w:hAnsi="Courier New" w:cs="Courier New" w:hint="default"/>
+      </w:rPr>
+    </w:lvl>
+    <w:lvl w:ilvl="2" w:tplc="04090005" w:tentative="1">
+      <w:start w:val="1"/>
+      <w:numFmt w:val="bullet"/>
+      <w:lvlText w:val=""/>
+      <w:lvlJc w:val="left"/>
+      <w:pPr>
+        <w:ind w:left="2160" w:hanging="360"/>
+      </w:pPr>
+      <w:rPr>
+        <w:rFonts w:ascii="Wingdings" w:hAnsi="Wingdings" w:hint="default"/>
+      </w:rPr>
+    </w:lvl>
+    <w:lvl w:ilvl="3" w:tplc="04090001" w:tentative="1">
+      <w:start w:val="1"/>
+      <w:numFmt w:val="bullet"/>
+      <w:lvlText w:val=""/>
+      <w:lvlJc w:val="left"/>
+      <w:pPr>
+        <w:ind w:left="2880" w:hanging="360"/>
+      </w:pPr>
+      <w:rPr>
+        <w:rFonts w:ascii="Symbol" w:hAnsi="Symbol" w:hint="default"/>
+      </w:rPr>
+    </w:lvl>
+    <w:lvl w:ilvl="4" w:tplc="04090003" w:tentative="1">
+      <w:start w:val="1"/>
+      <w:numFmt w:val="bullet"/>
+      <w:lvlText w:val="o"/>
+      <w:lvlJc w:val="left"/>
+      <w:pPr>
+        <w:ind w:left="3600" w:hanging="360"/>
+      </w:pPr>
+      <w:rPr>
+        <w:rFonts w:ascii="Courier New" w:hAnsi="Courier New" w:cs="Courier New" w:hint="default"/>
+      </w:rPr>
+    </w:lvl>
+    <w:lvl w:ilvl="5" w:tplc="04090005" w:tentative="1">
+      <w:start w:val="1"/>
+      <w:numFmt w:val="bullet"/>
+      <w:lvlText w:val=""/>
+      <w:lvlJc w:val="left"/>
+      <w:pPr>
+        <w:ind w:left="4320" w:hanging="360"/>
+      </w:pPr>
+      <w:rPr>
+        <w:rFonts w:ascii="Wingdings" w:hAnsi="Wingdings" w:hint="default"/>
+      </w:rPr>
+    </w:lvl>
+    <w:lvl w:ilvl="6" w:tplc="04090001" w:tentative="1">
+      <w:start w:val="1"/>
+      <w:numFmt w:val="bullet"/>
+      <w:lvlText w:val=""/>
+      <w:lvlJc w:val="left"/>
+      <w:pPr>
+        <w:ind w:left="5040" w:hanging="360"/>
+      </w:pPr>
+      <w:rPr>
+        <w:rFonts w:ascii="Symbol" w:hAnsi="Symbol" w:hint="default"/>
+      </w:rPr>
+    </w:lvl>
+    <w:lvl w:ilvl="7" w:tplc="04090003" w:tentative="1">
+      <w:start w:val="1"/>
+      <w:numFmt w:val="bullet"/>
+      <w:lvlText w:val="o"/>
+      <w:lvlJc w:val="left"/>
+      <w:pPr>
+        <w:ind w:left="5760" w:hanging="360"/>
+      </w:pPr>
+      <w:rPr>
+        <w:rFonts w:ascii="Courier New" w:hAnsi="Courier New" w:cs="Courier New" w:hint="default"/>
+      </w:rPr>
+    </w:lvl>
+    <w:lvl w:ilvl="8" w:tplc="04090005" w:tentative="1">
+      <w:start w:val="1"/>
+      <w:numFmt w:val="bullet"/>
+      <w:lvlText w:val=""/>
+      <w:lvlJc w:val="left"/>
+      <w:pPr>
+        <w:ind w:left="6480" w:hanging="360"/>
+      </w:pPr>
+      <w:rPr>
+        <w:rFonts w:ascii="Wingdings" w:hAnsi="Wingdings" w:hint="default"/>
+      </w:rPr>
+    </w:lvl>
+  </w:abstractNum>
+  <w:abstractNum w:abstractNumId="1" w15:restartNumberingAfterBreak="0">
+    <w:nsid w:val="3B823D0E"/>
+    <w:multiLevelType w:val="hybridMultilevel"/>
+    <w:tmpl w:val="235286C0"/>
+    <w:lvl w:ilvl="0" w:tplc="4B1E432A">
+      <w:start w:val="1"/>
+      <w:numFmt w:val="bullet"/>
+      <w:lvlText w:val="-"/>
+      <w:lvlJc w:val="left"/>
+      <w:pPr>
+        <w:ind w:left="720" w:hanging="360"/>
+      </w:pPr>
+      <w:rPr>
+        <w:rFonts w:ascii="Calibri" w:eastAsiaTheme="minorHAnsi" w:hAnsi="Calibri" w:cs="Calibri" w:hint="default"/>
+      </w:rPr>
+    </w:lvl>
+    <w:lvl w:ilvl="1" w:tplc="04090003" w:tentative="1">
+      <w:start w:val="1"/>
+      <w:numFmt w:val="bullet"/>
+      <w:lvlText w:val="o"/>
+      <w:lvlJc w:val="left"/>
+      <w:pPr>
+        <w:ind w:left="1440" w:hanging="360"/>
+      </w:pPr>
+      <w:rPr>
+        <w:rFonts w:ascii="Courier New" w:hAnsi="Courier New" w:cs="Courier New" w:hint="default"/>
+      </w:rPr>
+    </w:lvl>
+    <w:lvl w:ilvl="2" w:tplc="04090005" w:tentative="1">
+      <w:start w:val="1"/>
+      <w:numFmt w:val="bullet"/>
+      <w:lvlText w:val=""/>
+      <w:lvlJc w:val="left"/>
+      <w:pPr>
+        <w:ind w:left="2160" w:hanging="360"/>
+      </w:pPr>
+      <w:rPr>
+        <w:rFonts w:ascii="Wingdings" w:hAnsi="Wingdings" w:hint="default"/>
+      </w:rPr>
+    </w:lvl>
+    <w:lvl w:ilvl="3" w:tplc="04090001" w:tentative="1">
+      <w:start w:val="1"/>
+      <w:numFmt w:val="bullet"/>
+      <w:lvlText w:val=""/>
+      <w:lvlJc w:val="left"/>
+      <w:pPr>
+        <w:ind w:left="2880" w:hanging="360"/>
+      </w:pPr>
+      <w:rPr>
+        <w:rFonts w:ascii="Symbol" w:hAnsi="Symbol" w:hint="default"/>
+      </w:rPr>
+    </w:lvl>
+    <w:lvl w:ilvl="4" w:tplc="04090003" w:tentative="1">
+      <w:start w:val="1"/>
+      <w:numFmt w:val="bullet"/>
+      <w:lvlText w:val="o"/>
+      <w:lvlJc w:val="left"/>
+      <w:pPr>
+        <w:ind w:left="3600" w:hanging="360"/>
+      </w:pPr>
+      <w:rPr>
+        <w:rFonts w:ascii="Courier New" w:hAnsi="Courier New" w:cs="Courier New" w:hint="default"/>
+      </w:rPr>
+    </w:lvl>
+    <w:lvl w:ilvl="5" w:tplc="04090005" w:tentative="1">
+      <w:start w:val="1"/>
+      <w:numFmt w:val="bullet"/>
+      <w:lvlText w:val=""/>
+      <w:lvlJc w:val="left"/>
+      <w:pPr>
+        <w:ind w:left="4320" w:hanging="360"/>
+      </w:pPr>
+      <w:rPr>
+        <w:rFonts w:ascii="Wingdings" w:hAnsi="Wingdings" w:hint="default"/>
+      </w:rPr>
+    </w:lvl>
+    <w:lvl w:ilvl="6" w:tplc="04090001" w:tentative="1">
+      <w:start w:val="1"/>
+      <w:numFmt w:val="bullet"/>
+      <w:lvlText w:val=""/>
+      <w:lvlJc w:val="left"/>
+      <w:pPr>
+        <w:ind w:left="5040" w:hanging="360"/>
+      </w:pPr>
+      <w:rPr>
+        <w:rFonts w:ascii="Symbol" w:hAnsi="Symbol" w:hint="default"/>
+      </w:rPr>
+    </w:lvl>
+    <w:lvl w:ilvl="7" w:tplc="04090003" w:tentative="1">
+      <w:start w:val="1"/>
+      <w:numFmt w:val="bullet"/>
+      <w:lvlText w:val="o"/>
+      <w:lvlJc w:val="left"/>
+      <w:pPr>
+        <w:ind w:left="5760" w:hanging="360"/>
+      </w:pPr>
+      <w:rPr>
+        <w:rFonts w:ascii="Courier New" w:hAnsi="Courier New" w:cs="Courier New" w:hint="default"/>
+      </w:rPr>
+    </w:lvl>
+    <w:lvl w:ilvl="8" w:tplc="04090005" w:tentative="1">
+      <w:start w:val="1"/>
+      <w:numFmt w:val="bullet"/>
+      <w:lvlText w:val=""/>
+      <w:lvlJc w:val="left"/>
+      <w:pPr>
+        <w:ind w:left="6480" w:hanging="360"/>
+      </w:pPr>
+      <w:rPr>
+        <w:rFonts w:ascii="Wingdings" w:hAnsi="Wingdings" w:hint="default"/>
+      </w:rPr>
+    </w:lvl>
+  </w:abstractNum>
+  <w:abstractNum w:abstractNumId="2" w15:restartNumberingAfterBreak="0">
+    <w:nsid w:val="3F8B7BC8"/>
+    <w:multiLevelType w:val="hybridMultilevel"/>
+    <w:tmpl w:val="4CA248DA"/>
+    <w:lvl w:ilvl="0" w:tplc="B628899A">
+      <w:numFmt w:val="bullet"/>
+      <w:lvlText w:val="-"/>
+      <w:lvlJc w:val="left"/>
+      <w:pPr>
+        <w:ind w:left="720" w:hanging="360"/>
+      </w:pPr>
+      <w:rPr>
+        <w:rFonts w:ascii="Calibri" w:eastAsiaTheme="minorHAnsi" w:hAnsi="Calibri" w:cs="Calibri" w:hint="default"/>
+      </w:rPr>
+    </w:lvl>
+    <w:lvl w:ilvl="1" w:tplc="04090003" w:tentative="1">
+      <w:start w:val="1"/>
+      <w:numFmt w:val="bullet"/>
+      <w:lvlText w:val="o"/>
+      <w:lvlJc w:val="left"/>
+      <w:pPr>
+        <w:ind w:left="1440" w:hanging="360"/>
+      </w:pPr>
+      <w:rPr>
+        <w:rFonts w:ascii="Courier New" w:hAnsi="Courier New" w:cs="Courier New" w:hint="default"/>
+      </w:rPr>
+    </w:lvl>
+    <w:lvl w:ilvl="2" w:tplc="04090005" w:tentative="1">
+      <w:start w:val="1"/>
+      <w:numFmt w:val="bullet"/>
+      <w:lvlText w:val=""/>
+      <w:lvlJc w:val="left"/>
+      <w:pPr>
+        <w:ind w:left="2160" w:hanging="360"/>
+      </w:pPr>
+      <w:rPr>
+        <w:rFonts w:ascii="Wingdings" w:hAnsi="Wingdings" w:hint="default"/>
+      </w:rPr>
+    </w:lvl>
+    <w:lvl w:ilvl="3" w:tplc="04090001" w:tentative="1">
+      <w:start w:val="1"/>
+      <w:numFmt w:val="bullet"/>
+      <w:lvlText w:val=""/>
+      <w:lvlJc w:val="left"/>
+      <w:pPr>
+        <w:ind w:left="2880" w:hanging="360"/>
+      </w:pPr>
+      <w:rPr>
+        <w:rFonts w:ascii="Symbol" w:hAnsi="Symbol" w:hint="default"/>
+      </w:rPr>
+    </w:lvl>
+    <w:lvl w:ilvl="4" w:tplc="04090003" w:tentative="1">
+      <w:start w:val="1"/>
+      <w:numFmt w:val="bullet"/>
+      <w:lvlText w:val="o"/>
+      <w:lvlJc w:val="left"/>
+      <w:pPr>
+        <w:ind w:left="3600" w:hanging="360"/>
+      </w:pPr>
+      <w:rPr>
+        <w:rFonts w:ascii="Courier New" w:hAnsi="Courier New" w:cs="Courier New" w:hint="default"/>
+      </w:rPr>
+    </w:lvl>
+    <w:lvl w:ilvl="5" w:tplc="04090005" w:tentative="1">
+      <w:start w:val="1"/>
+      <w:numFmt w:val="bullet"/>
+      <w:lvlText w:val=""/>
+      <w:lvlJc w:val="left"/>
+      <w:pPr>
+        <w:ind w:left="4320" w:hanging="360"/>
+      </w:pPr>
+      <w:rPr>
+        <w:rFonts w:ascii="Wingdings" w:hAnsi="Wingdings" w:hint="default"/>
+      </w:rPr>
+    </w:lvl>
+    <w:lvl w:ilvl="6" w:tplc="04090001" w:tentative="1">
+      <w:start w:val="1"/>
+      <w:numFmt w:val="bullet"/>
+      <w:lvlText w:val=""/>
+      <w:lvlJc w:val="left"/>
+      <w:pPr>
+        <w:ind w:left="5040" w:hanging="360"/>
+      </w:pPr>
+      <w:rPr>
+        <w:rFonts w:ascii="Symbol" w:hAnsi="Symbol" w:hint="default"/>
+      </w:rPr>
+    </w:lvl>
+    <w:lvl w:ilvl="7" w:tplc="04090003" w:tentative="1">
+      <w:start w:val="1"/>
+      <w:numFmt w:val="bullet"/>
+      <w:lvlText w:val="o"/>
+      <w:lvlJc w:val="left"/>
+      <w:pPr>
+        <w:ind w:left="5760" w:hanging="360"/>
+      </w:pPr>
+      <w:rPr>
+        <w:rFonts w:ascii="Courier New" w:hAnsi="Courier New" w:cs="Courier New" w:hint="default"/>
+      </w:rPr>
+    </w:lvl>
+    <w:lvl w:ilvl="8" w:tplc="04090005" w:tentative="1">
+      <w:start w:val="1"/>
+      <w:numFmt w:val="bullet"/>
+      <w:lvlText w:val=""/>
+      <w:lvlJc w:val="left"/>
+      <w:pPr>
+        <w:ind w:left="6480" w:hanging="360"/>
+      </w:pPr>
+      <w:rPr>
+        <w:rFonts w:ascii="Wingdings" w:hAnsi="Wingdings" w:hint="default"/>
+      </w:rPr>
+    </w:lvl>
+  </w:abstractNum>
+  <w:abstractNum w:abstractNumId="3" w15:restartNumberingAfterBreak="0">
+    <w:nsid w:val="77747F48"/>
+    <w:multiLevelType w:val="hybridMultilevel"/>
+    <w:tmpl w:val="7292AA9C"/>
+    <w:lvl w:ilvl="0" w:tplc="6F8E391C">
+      <w:numFmt w:val="bullet"/>
+      <w:lvlText w:val="-"/>
+      <w:lvlJc w:val="left"/>
+      <w:pPr>
+        <w:ind w:left="720" w:hanging="360"/>
+      </w:pPr>
+      <w:rPr>
+        <w:rFonts w:ascii="Calibri" w:eastAsiaTheme="minorHAnsi" w:hAnsi="Calibri" w:cs="Calibri" w:hint="default"/>
+      </w:rPr>
+    </w:lvl>
+    <w:lvl w:ilvl="1" w:tplc="04090003" w:tentative="1">
+      <w:start w:val="1"/>
+      <w:numFmt w:val="bullet"/>
+      <w:lvlText w:val="o"/>
+      <w:lvlJc w:val="left"/>
+      <w:pPr>
+        <w:ind w:left="1440" w:hanging="360"/>
+      </w:pPr>
+      <w:rPr>
+        <w:rFonts w:ascii="Courier New" w:hAnsi="Courier New" w:cs="Courier New" w:hint="default"/>
+      </w:rPr>
+    </w:lvl>
+    <w:lvl w:ilvl="2" w:tplc="04090005" w:tentative="1">
+      <w:start w:val="1"/>
+      <w:numFmt w:val="bullet"/>
+      <w:lvlText w:val=""/>
+      <w:lvlJc w:val="left"/>
+      <w:pPr>
+        <w:ind w:left="2160" w:hanging="360"/>
+      </w:pPr>
+      <w:rPr>
+        <w:rFonts w:ascii="Wingdings" w:hAnsi="Wingdings" w:hint="default"/>
+      </w:rPr>
+    </w:lvl>
+    <w:lvl w:ilvl="3" w:tplc="04090001" w:tentative="1">
+      <w:start w:val="1"/>
+      <w:numFmt w:val="bullet"/>
+      <w:lvlText w:val=""/>
+      <w:lvlJc w:val="left"/>
+      <w:pPr>
+        <w:ind w:left="2880" w:hanging="360"/>
+      </w:pPr>
+      <w:rPr>
+        <w:rFonts w:ascii="Symbol" w:hAnsi="Symbol" w:hint="default"/>
+      </w:rPr>
+    </w:lvl>
+    <w:lvl w:ilvl="4" w:tplc="04090003" w:tentative="1">
+      <w:start w:val="1"/>
+      <w:numFmt w:val="bullet"/>
+      <w:lvlText w:val="o"/>
+      <w:lvlJc w:val="left"/>
+      <w:pPr>
+        <w:ind w:left="3600" w:hanging="360"/>
+      </w:pPr>
+      <w:rPr>
+        <w:rFonts w:ascii="Courier New" w:hAnsi="Courier New" w:cs="Courier New" w:hint="default"/>
+      </w:rPr>
+    </w:lvl>
+    <w:lvl w:ilvl="5" w:tplc="04090005" w:tentative="1">
+      <w:start w:val="1"/>
+      <w:numFmt w:val="bullet"/>
+      <w:lvlText w:val=""/>
+      <w:lvlJc w:val="left"/>
+      <w:pPr>
+        <w:ind w:left="4320" w:hanging="360"/>
+      </w:pPr>
+      <w:rPr>
+        <w:rFonts w:ascii="Wingdings" w:hAnsi="Wingdings" w:hint="default"/>
+      </w:rPr>
+    </w:lvl>
+    <w:lvl w:ilvl="6" w:tplc="04090001" w:tentative="1">
+      <w:start w:val="1"/>
+      <w:numFmt w:val="bullet"/>
+      <w:lvlText w:val=""/>
+      <w:lvlJc w:val="left"/>
+      <w:pPr>
+        <w:ind w:left="5040" w:hanging="360"/>
+      </w:pPr>
+      <w:rPr>
+        <w:rFonts w:ascii="Symbol" w:hAnsi="Symbol" w:hint="default"/>
+      </w:rPr>
+    </w:lvl>
+    <w:lvl w:ilvl="7" w:tplc="04090003" w:tentative="1">
+      <w:start w:val="1"/>
+      <w:numFmt w:val="bullet"/>
+      <w:lvlText w:val="o"/>
+      <w:lvlJc w:val="left"/>
+      <w:pPr>
+        <w:ind w:left="5760" w:hanging="360"/>
+      </w:pPr>
+      <w:rPr>
+        <w:rFonts w:ascii="Courier New" w:hAnsi="Courier New" w:cs="Courier New" w:hint="default"/>
+      </w:rPr>
+    </w:lvl>
+    <w:lvl w:ilvl="8" w:tplc="04090005" w:tentative="1">
+      <w:start w:val="1"/>
+      <w:numFmt w:val="bullet"/>
+      <w:lvlText w:val=""/>
+      <w:lvlJc w:val="left"/>
+      <w:pPr>
+        <w:ind w:left="6480" w:hanging="360"/>
+      </w:pPr>
+      <w:rPr>
+        <w:rFonts w:ascii="Wingdings" w:hAnsi="Wingdings" w:hint="default"/>
+      </w:rPr>
+    </w:lvl>
+  </w:abstractNum>
+  <w:abstractNum w:abstractNumId="4" w15:restartNumberingAfterBreak="0">
+    <w:nsid w:val="7A851643"/>
+    <w:multiLevelType w:val="hybridMultilevel"/>
+    <w:tmpl w:val="5B344578"/>
+    <w:lvl w:ilvl="0" w:tplc="0FFA45C8">
+      <w:numFmt w:val="bullet"/>
+      <w:lvlText w:val="-"/>
+      <w:lvlJc w:val="left"/>
+      <w:pPr>
+        <w:ind w:left="720" w:hanging="360"/>
+      </w:pPr>
+      <w:rPr>
+        <w:rFonts w:ascii="Calibri" w:eastAsiaTheme="minorHAnsi" w:hAnsi="Calibri" w:cs="Calibri" w:hint="default"/>
+      </w:rPr>
+    </w:lvl>
+    <w:lvl w:ilvl="1" w:tplc="04090003" w:tentative="1">
+      <w:start w:val="1"/>
+      <w:numFmt w:val="bullet"/>
+      <w:lvlText w:val="o"/>
+      <w:lvlJc w:val="left"/>
+      <w:pPr>
+        <w:ind w:left="1440" w:hanging="360"/>
+      </w:pPr>
+      <w:rPr>
+        <w:rFonts w:ascii="Courier New" w:hAnsi="Courier New" w:cs="Courier New" w:hint="default"/>
+      </w:rPr>
+    </w:lvl>
+    <w:lvl w:ilvl="2" w:tplc="04090005" w:tentative="1">
+      <w:start w:val="1"/>
+      <w:numFmt w:val="bullet"/>
+      <w:lvlText w:val=""/>
+      <w:lvlJc w:val="left"/>
+      <w:pPr>
+        <w:ind w:left="2160" w:hanging="360"/>
+      </w:pPr>
+      <w:rPr>
+        <w:rFonts w:ascii="Wingdings" w:hAnsi="Wingdings" w:hint="default"/>
+      </w:rPr>
+    </w:lvl>
+    <w:lvl w:ilvl="3" w:tplc="04090001" w:tentative="1">
+      <w:start w:val="1"/>
+      <w:numFmt w:val="bullet"/>
+      <w:lvlText w:val=""/>
+      <w:lvlJc w:val="left"/>
+      <w:pPr>
+        <w:ind w:left="2880" w:hanging="360"/>
+      </w:pPr>
+      <w:rPr>
+        <w:rFonts w:ascii="Symbol" w:hAnsi="Symbol" w:hint="default"/>
+      </w:rPr>
+    </w:lvl>
+    <w:lvl w:ilvl="4" w:tplc="04090003" w:tentative="1">
+      <w:start w:val="1"/>
+      <w:numFmt w:val="bullet"/>
+      <w:lvlText w:val="o"/>
+      <w:lvlJc w:val="left"/>
+      <w:pPr>
+        <w:ind w:left="3600" w:hanging="360"/>
+      </w:pPr>
+      <w:rPr>
+        <w:rFonts w:ascii="Courier New" w:hAnsi="Courier New" w:cs="Courier New" w:hint="default"/>
+      </w:rPr>
+    </w:lvl>
+    <w:lvl w:ilvl="5" w:tplc="04090005" w:tentative="1">
+      <w:start w:val="1"/>
+      <w:numFmt w:val="bullet"/>
+      <w:lvlText w:val=""/>
+      <w:lvlJc w:val="left"/>
+      <w:pPr>
+        <w:ind w:left="4320" w:hanging="360"/>
+      </w:pPr>
+      <w:rPr>
+        <w:rFonts w:ascii="Wingdings" w:hAnsi="Wingdings" w:hint="default"/>
+      </w:rPr>
+    </w:lvl>
+    <w:lvl w:ilvl="6" w:tplc="04090001" w:tentative="1">
+      <w:start w:val="1"/>
+      <w:numFmt w:val="bullet"/>
+      <w:lvlText w:val=""/>
+      <w:lvlJc w:val="left"/>
+      <w:pPr>
+        <w:ind w:left="5040" w:hanging="360"/>
+      </w:pPr>
+      <w:rPr>
+        <w:rFonts w:ascii="Symbol" w:hAnsi="Symbol" w:hint="default"/>
+      </w:rPr>
+    </w:lvl>
+    <w:lvl w:ilvl="7" w:tplc="04090003" w:tentative="1">
+      <w:start w:val="1"/>
+      <w:numFmt w:val="bullet"/>
+      <w:lvlText w:val="o"/>
+      <w:lvlJc w:val="left"/>
+      <w:pPr>
+        <w:ind w:left="5760" w:hanging="360"/>
+      </w:pPr>
+      <w:rPr>
+        <w:rFonts w:ascii="Courier New" w:hAnsi="Courier New" w:cs="Courier New" w:hint="default"/>
+      </w:rPr>
+    </w:lvl>
+    <w:lvl w:ilvl="8" w:tplc="04090005" w:tentative="1">
+      <w:start w:val="1"/>
+      <w:numFmt w:val="bullet"/>
+      <w:lvlText w:val=""/>
+      <w:lvlJc w:val="left"/>
+      <w:pPr>
+        <w:ind w:left="6480" w:hanging="360"/>
+      </w:pPr>
+      <w:rPr>
+        <w:rFonts w:ascii="Wingdings" w:hAnsi="Wingdings" w:hint="default"/>
+      </w:rPr>
+    </w:lvl>
+  </w:abstractNum>
+  <w:num w:numId="1">
+    <w:abstractNumId w:val="1"/>
+  </w:num>
+  <w:num w:numId="2">
+    <w:abstractNumId w:val="0"/>
+  </w:num>
+  <w:num w:numId="3">
+    <w:abstractNumId w:val="3"/>
+  </w:num>
+  <w:num w:numId="4">
+    <w:abstractNumId w:val="4"/>
+  </w:num>
+  <w:num w:numId="5">
+    <w:abstractNumId w:val="2"/>
+  </w:num>
+</w:numbering>
 </file>
 
 <file path=word/styles.xml><?xml version="1.0" encoding="utf-8"?>
@@ -446,7 +1772,6 @@
   <w:style w:type="character" w:default="1" w:styleId="DefaultParagraphFont">
     <w:name w:val="Default Paragraph Font"/>
     <w:uiPriority w:val="1"/>
-    <w:semiHidden/>
     <w:unhideWhenUsed/>
   </w:style>
   <w:style w:type="table" w:default="1" w:styleId="TableNormal">
@@ -469,6 +1794,17 @@
     <w:uiPriority w:val="99"/>
     <w:semiHidden/>
     <w:unhideWhenUsed/>
+  </w:style>
+  <w:style w:type="paragraph" w:styleId="ListParagraph">
+    <w:name w:val="List Paragraph"/>
+    <w:basedOn w:val="Normal"/>
+    <w:uiPriority w:val="34"/>
+    <w:qFormat/>
+    <w:rsid w:val="0093799D"/>
+    <w:pPr>
+      <w:ind w:left="720"/>
+      <w:contextualSpacing/>
+    </w:pPr>
   </w:style>
 </w:styles>
 </file>

</xml_diff>

<commit_message>
Updated text for blogpost
</commit_message>
<xml_diff>
--- a/Blog_post.docx
+++ b/Blog_post.docx
@@ -1,8 +1,9 @@
 
 <file path=word/document.xml><?xml version="1.0" encoding="utf-8"?>
-<w:document xmlns:wpc="http://schemas.microsoft.com/office/word/2010/wordprocessingCanvas" xmlns:cx="http://schemas.microsoft.com/office/drawing/2014/chartex" xmlns:cx1="http://schemas.microsoft.com/office/drawing/2015/9/8/chartex" xmlns:cx2="http://schemas.microsoft.com/office/drawing/2015/10/21/chartex" xmlns:cx3="http://schemas.microsoft.com/office/drawing/2016/5/9/chartex" xmlns:cx4="http://schemas.microsoft.com/office/drawing/2016/5/10/chartex" xmlns:cx5="http://schemas.microsoft.com/office/drawing/2016/5/11/chartex" xmlns:cx6="http://schemas.microsoft.com/office/drawing/2016/5/12/chartex" xmlns:cx7="http://schemas.microsoft.com/office/drawing/2016/5/13/chartex" xmlns:cx8="http://schemas.microsoft.com/office/drawing/2016/5/14/chartex" xmlns:mc="http://schemas.openxmlformats.org/markup-compatibility/2006" xmlns:aink="http://schemas.microsoft.com/office/drawing/2016/ink" xmlns:am3d="http://schemas.microsoft.com/office/drawing/2017/model3d" xmlns:o="urn:schemas-microsoft-com:office:office" xmlns:r="http://schemas.openxmlformats.org/officeDocument/2006/relationships" xmlns:m="http://schemas.openxmlformats.org/officeDocument/2006/math" xmlns:v="urn:schemas-microsoft-com:vml" xmlns:wp14="http://schemas.microsoft.com/office/word/2010/wordprocessingDrawing" xmlns:wp="http://schemas.openxmlformats.org/drawingml/2006/wordprocessingDrawing" xmlns:w10="urn:schemas-microsoft-com:office:word" xmlns:w="http://schemas.openxmlformats.org/wordprocessingml/2006/main" xmlns:w14="http://schemas.microsoft.com/office/word/2010/wordml" xmlns:w15="http://schemas.microsoft.com/office/word/2012/wordml" xmlns:w16cid="http://schemas.microsoft.com/office/word/2016/wordml/cid" xmlns:w16se="http://schemas.microsoft.com/office/word/2015/wordml/symex" xmlns:wpg="http://schemas.microsoft.com/office/word/2010/wordprocessingGroup" xmlns:wpi="http://schemas.microsoft.com/office/word/2010/wordprocessingInk" xmlns:wne="http://schemas.microsoft.com/office/word/2006/wordml" xmlns:wps="http://schemas.microsoft.com/office/word/2010/wordprocessingShape" mc:Ignorable="w14 w15 w16se w16cid wp14">
+<w:document xmlns:wpc="http://schemas.microsoft.com/office/word/2010/wordprocessingCanvas" xmlns:cx="http://schemas.microsoft.com/office/drawing/2014/chartex" xmlns:cx1="http://schemas.microsoft.com/office/drawing/2015/9/8/chartex" xmlns:mc="http://schemas.openxmlformats.org/markup-compatibility/2006" xmlns:o="urn:schemas-microsoft-com:office:office" xmlns:r="http://schemas.openxmlformats.org/officeDocument/2006/relationships" xmlns:m="http://schemas.openxmlformats.org/officeDocument/2006/math" xmlns:v="urn:schemas-microsoft-com:vml" xmlns:wp14="http://schemas.microsoft.com/office/word/2010/wordprocessingDrawing" xmlns:wp="http://schemas.openxmlformats.org/drawingml/2006/wordprocessingDrawing" xmlns:w10="urn:schemas-microsoft-com:office:word" xmlns:w="http://schemas.openxmlformats.org/wordprocessingml/2006/main" xmlns:w14="http://schemas.microsoft.com/office/word/2010/wordml" xmlns:w15="http://schemas.microsoft.com/office/word/2012/wordml" xmlns:w16se="http://schemas.microsoft.com/office/word/2015/wordml/symex" xmlns:wpg="http://schemas.microsoft.com/office/word/2010/wordprocessingGroup" xmlns:wpi="http://schemas.microsoft.com/office/word/2010/wordprocessingInk" xmlns:wne="http://schemas.microsoft.com/office/word/2006/wordml" xmlns:wps="http://schemas.microsoft.com/office/word/2010/wordprocessingShape" mc:Ignorable="w14 w15 w16se wp14">
   <w:body>
     <w:p>
+      <w:bookmarkStart w:id="0" w:name="_GoBack"/>
       <w:r>
         <w:t>Text for blogpost</w:t>
       </w:r>
@@ -21,7 +22,7 @@
         </w:numPr>
       </w:pPr>
       <w:r>
-        <w:t>Changes to dosing events</w:t>
+        <w:t>Headings</w:t>
       </w:r>
     </w:p>
     <w:p>
@@ -33,18 +34,6 @@
         </w:numPr>
       </w:pPr>
       <w:r>
-        <w:t>Ibuprofen co-administration</w:t>
-      </w:r>
-    </w:p>
-    <w:p>
-      <w:pPr>
-        <w:pStyle w:val="ListParagraph"/>
-        <w:numPr>
-          <w:ilvl w:val="0"/>
-          <w:numId w:val="5"/>
-        </w:numPr>
-      </w:pPr>
-      <w:r>
         <w:t>Refer more to what Michiel did in the s</w:t>
       </w:r>
       <w:r>
@@ -54,43 +43,62 @@
     <w:p/>
     <w:p>
       <w:r>
-        <w:t>Sometimes it’s useful to</w:t>
+        <w:t>When you are starting to learn about the basics of modeling &amp; simulation, it could be</w:t>
+      </w:r>
+      <w:r>
+        <w:t xml:space="preserve"> useful to</w:t>
       </w:r>
       <w:r>
         <w:t xml:space="preserve"> </w:t>
       </w:r>
       <w:r>
-        <w:t>build a model from literature and play around</w:t>
+        <w:t>reproduce</w:t>
+      </w:r>
+      <w:r>
+        <w:t xml:space="preserve"> a model </w:t>
+      </w:r>
+      <w:r>
+        <w:t xml:space="preserve">you found in </w:t>
+      </w:r>
+      <w:r>
+        <w:t>literature and play around</w:t>
       </w:r>
       <w:r>
         <w:t xml:space="preserve"> with the parameters</w:t>
       </w:r>
       <w:r>
-        <w:t>, especially when you are trying to learn the basics of modeling &amp; simulation. Here I’ll give a short example on how to</w:t>
+        <w:t xml:space="preserve"> to get a better understanding about what everything does.</w:t>
+      </w:r>
+      <w:r>
+        <w:t xml:space="preserve"> Here I’ll give a short example on how to</w:t>
       </w:r>
       <w:r>
         <w:t xml:space="preserve"> build a</w:t>
       </w:r>
       <w:r>
-        <w:t xml:space="preserve"> population model using the information from a paper. This example relies on Part 1 &amp; 2 of “</w:t>
-      </w:r>
-      <w:r>
-        <w:t xml:space="preserve">Creating a simple </w:t>
+        <w:t xml:space="preserve"> population model </w:t>
+      </w:r>
+      <w:r>
+        <w:t>with</w:t>
+      </w:r>
+      <w:r>
+        <w:t xml:space="preserve"> the information from a paper. </w:t>
+      </w:r>
+      <w:r>
+        <w:t xml:space="preserve">For this, I’ll rely on the previous posts </w:t>
+      </w:r>
+      <w:r>
+        <w:t>on Part 1 &amp; 2 of “</w:t>
+      </w:r>
+      <w:r>
+        <w:t xml:space="preserve">Creating a simple pharmacometric Shiny application with </w:t>
       </w:r>
       <w:proofErr w:type="spellStart"/>
       <w:r>
-        <w:t>pharmacometric</w:t>
+        <w:t>mrgsolve</w:t>
       </w:r>
       <w:proofErr w:type="spellEnd"/>
       <w:r>
-        <w:t xml:space="preserve"> Shiny application with </w:t>
-      </w:r>
-      <w:proofErr w:type="spellStart"/>
-      <w:r>
-        <w:t>mrgsolve</w:t>
-      </w:r>
-      <w:proofErr w:type="spellEnd"/>
-      <w:r>
         <w:t xml:space="preserve"> in R</w:t>
       </w:r>
       <w:r>
@@ -108,36 +116,51 @@
     </w:p>
     <w:p>
       <w:r>
-        <w:t>After following this example, you should be able to:</w:t>
-      </w:r>
-    </w:p>
-    <w:p>
-      <w:pPr>
-        <w:pStyle w:val="ListParagraph"/>
-        <w:numPr>
-          <w:ilvl w:val="0"/>
-          <w:numId w:val="4"/>
-        </w:numPr>
-      </w:pPr>
-      <w:r>
-        <w:t>Add covariates to a model</w:t>
-      </w:r>
-    </w:p>
-    <w:p>
-      <w:pPr>
-        <w:pStyle w:val="ListParagraph"/>
-        <w:numPr>
-          <w:ilvl w:val="0"/>
-          <w:numId w:val="4"/>
-        </w:numPr>
-      </w:pPr>
-      <w:r>
-        <w:t>Change the administration route to IV infusion</w:t>
-      </w:r>
-    </w:p>
-    <w:p>
-      <w:r>
-        <w:t xml:space="preserve">In short, De Cock </w:t>
+        <w:t>In addition to what you learned from the previous posts, a</w:t>
+      </w:r>
+      <w:r>
+        <w:t>fter following this</w:t>
+      </w:r>
+      <w:r>
+        <w:t xml:space="preserve"> example, you should be able to </w:t>
+      </w:r>
+      <w:r>
+        <w:rPr>
+          <w:i/>
+        </w:rPr>
+        <w:t>a</w:t>
+      </w:r>
+      <w:r>
+        <w:rPr>
+          <w:i/>
+        </w:rPr>
+        <w:t>dd covariates to a model</w:t>
+      </w:r>
+      <w:r>
+        <w:rPr>
+          <w:i/>
+        </w:rPr>
+        <w:t xml:space="preserve"> </w:t>
+      </w:r>
+      <w:r>
+        <w:t>and add IV infusion as an</w:t>
+      </w:r>
+      <w:r>
+        <w:t xml:space="preserve"> administration route</w:t>
+      </w:r>
+      <w:r>
+        <w:t>.</w:t>
+      </w:r>
+    </w:p>
+    <w:p>
+      <w:r>
+        <w:t xml:space="preserve">In short, </w:t>
+      </w:r>
+      <w:r>
+        <w:t xml:space="preserve">I chose a publication of </w:t>
+      </w:r>
+      <w:r>
+        <w:t xml:space="preserve">De Cock </w:t>
       </w:r>
       <w:r>
         <w:rPr>
@@ -149,7 +172,10 @@
         <w:t xml:space="preserve"> </w:t>
       </w:r>
       <w:r>
-        <w:t xml:space="preserve">built a population PK model to </w:t>
+        <w:t>where they built</w:t>
+      </w:r>
+      <w:r>
+        <w:t xml:space="preserve"> a population PK model to </w:t>
       </w:r>
       <w:r>
         <w:t>describe th</w:t>
@@ -161,7 +187,31 @@
         <w:t>disposition</w:t>
       </w:r>
       <w:r>
-        <w:t xml:space="preserve"> of amikacin (antibiotic) in preterm neonates. In the results section they state that a two-compartment model fits the data best. They also relate Q to CL and </w:t>
+        <w:t xml:space="preserve"> of amikacin (antibiotic) in preterm neonates</w:t>
+      </w:r>
+      <w:r>
+        <w:t xml:space="preserve"> following IV infusions</w:t>
+      </w:r>
+      <w:r>
+        <w:t xml:space="preserve">. </w:t>
+      </w:r>
+      <w:r>
+        <w:t xml:space="preserve">From the </w:t>
+      </w:r>
+      <w:r>
+        <w:t xml:space="preserve">results section </w:t>
+      </w:r>
+      <w:r>
+        <w:t>we learn</w:t>
+      </w:r>
+      <w:r>
+        <w:t xml:space="preserve"> that a two-compartment model fits the data best. They </w:t>
+      </w:r>
+      <w:r>
+        <w:t>choose to</w:t>
+      </w:r>
+      <w:r>
+        <w:t xml:space="preserve"> relate Q to CL and </w:t>
       </w:r>
       <w:proofErr w:type="spellStart"/>
       <w:r>
@@ -177,28 +227,55 @@
       </w:r>
       <w:proofErr w:type="spellEnd"/>
       <w:r>
-        <w:t xml:space="preserve">. It’s common in pediatric analyses to </w:t>
-      </w:r>
-      <w:r>
-        <w:t>use</w:t>
-      </w:r>
-      <w:r>
-        <w:t xml:space="preserve"> covariates on </w:t>
-      </w:r>
-      <w:r>
-        <w:t>your parameters</w:t>
-      </w:r>
-      <w:r>
-        <w:t xml:space="preserve"> to explain more of the inter-individual variability</w:t>
-      </w:r>
-      <w:r>
-        <w:t>. In this publication birthweight (bBW)</w:t>
+        <w:t xml:space="preserve"> to increase model stability</w:t>
+      </w:r>
+      <w:r>
+        <w:t xml:space="preserve">. </w:t>
+      </w:r>
+      <w:r>
+        <w:t xml:space="preserve">PK models developed in a pediatric population often use covariates to explain more of the inter-individual variability. </w:t>
+      </w:r>
+      <w:r>
+        <w:t>In this publication birthweight (bBW)</w:t>
       </w:r>
       <w:r>
         <w:t xml:space="preserve"> and postnatal age (PNA) were implemented as covariates on CL following a</w:t>
       </w:r>
       <w:r>
-        <w:t>n exponential and a linear relationship, respectively. Current weight (</w:t>
+        <w:t xml:space="preserve">n exponential and a linear relationship, respectively. </w:t>
+      </w:r>
+      <w:r>
+        <w:t>Some of the pediatric patients receive ibuprofen together with amikacin</w:t>
+      </w:r>
+      <w:r>
+        <w:t>.</w:t>
+      </w:r>
+      <w:r>
+        <w:t xml:space="preserve"> </w:t>
+      </w:r>
+      <w:r>
+        <w:t>I</w:t>
+      </w:r>
+      <w:r>
+        <w:t xml:space="preserve">buprofen co-administration </w:t>
+      </w:r>
+      <w:r>
+        <w:t>was found to impact CL so it is</w:t>
+      </w:r>
+      <w:r>
+        <w:t xml:space="preserve"> included as a covariate on </w:t>
+      </w:r>
+      <w:r>
+        <w:t>this parameter</w:t>
+      </w:r>
+      <w:r>
+        <w:t>.</w:t>
+      </w:r>
+      <w:r>
+        <w:t xml:space="preserve"> </w:t>
+      </w:r>
+      <w:r>
+        <w:t>Current weight (</w:t>
       </w:r>
       <w:proofErr w:type="spellStart"/>
       <w:r>
@@ -238,7 +315,25 @@
       </w:r>
       <w:proofErr w:type="spellEnd"/>
       <w:r>
-        <w:t xml:space="preserve">). These relationships are described in Table II. Below you can find a screenshot of the first 3 columns of it showing the parameters description and estimates with the simple and final PK models. </w:t>
+        <w:t xml:space="preserve">). </w:t>
+      </w:r>
+      <w:r>
+        <w:t>All covariate</w:t>
+      </w:r>
+      <w:r>
+        <w:t xml:space="preserve"> relationships are described in Table II. Below you can find a screenshot of the first 3 columns of </w:t>
+      </w:r>
+      <w:r>
+        <w:t>this table</w:t>
+      </w:r>
+      <w:r>
+        <w:t xml:space="preserve"> showing the parameters description</w:t>
+      </w:r>
+      <w:r>
+        <w:t>s</w:t>
+      </w:r>
+      <w:r>
+        <w:t xml:space="preserve"> and estimates with the simple and final PK models. </w:t>
       </w:r>
     </w:p>
     <w:p/>
@@ -269,7 +364,7 @@
                     <pic:cNvPicPr/>
                   </pic:nvPicPr>
                   <pic:blipFill>
-                    <a:blip r:embed="rId5"/>
+                    <a:blip r:embed="rId6"/>
                     <a:stretch>
                       <a:fillRect/>
                     </a:stretch>
@@ -297,7 +392,13 @@
     </w:p>
     <w:p>
       <w:r>
-        <w:t xml:space="preserve">You probably observed that the individual covariates are related to the median covariate values. These can be found (in this case) in the footnotes of the table. </w:t>
+        <w:t>You probably observed that the individual covariates are related to the median covariate values</w:t>
+      </w:r>
+      <w:r>
+        <w:t xml:space="preserve"> of the preterm neonates population</w:t>
+      </w:r>
+      <w:r>
+        <w:t xml:space="preserve">. These can be found (in this case) in the footnotes of the table. </w:t>
       </w:r>
     </w:p>
     <w:p/>
@@ -327,7 +428,7 @@
                     <pic:cNvPicPr/>
                   </pic:nvPicPr>
                   <pic:blipFill>
-                    <a:blip r:embed="rId6"/>
+                    <a:blip r:embed="rId7"/>
                     <a:stretch>
                       <a:fillRect/>
                     </a:stretch>
@@ -353,7 +454,33 @@
         <w:t xml:space="preserve">Now, let’s build the model file, using the example provided in </w:t>
       </w:r>
       <w:r>
-        <w:t>the previous post. We need to:</w:t>
+        <w:t xml:space="preserve">Part 1 of </w:t>
+      </w:r>
+      <w:r>
+        <w:t>“</w:t>
+      </w:r>
+      <w:r>
+        <w:t xml:space="preserve">Creating a simple pharmacometric Shiny application with </w:t>
+      </w:r>
+      <w:proofErr w:type="spellStart"/>
+      <w:r>
+        <w:t>mrgsolve</w:t>
+      </w:r>
+      <w:proofErr w:type="spellEnd"/>
+      <w:r>
+        <w:t xml:space="preserve"> in R</w:t>
+      </w:r>
+      <w:r>
+        <w:t>”</w:t>
+      </w:r>
+      <w:r>
+        <w:t>.</w:t>
+      </w:r>
+      <w:r>
+        <w:t xml:space="preserve"> </w:t>
+      </w:r>
+      <w:r>
+        <w:t>First, let’s think of how to adjust the model file code to reproduce the published amikacin model:</w:t>
       </w:r>
     </w:p>
     <w:p>
@@ -365,7 +492,13 @@
         </w:numPr>
       </w:pPr>
       <w:r>
-        <w:t>Put in the final parameter estimates in the model file (as it is specific for this particular drug)</w:t>
+        <w:t>Put in the final parameter estimates in the model file (</w:t>
+      </w:r>
+      <w:r>
+        <w:t>optional, but I find it nicer in this case because these are drug specific and you don’t want to let the user change them in the app</w:t>
+      </w:r>
+      <w:r>
+        <w:t>)</w:t>
       </w:r>
     </w:p>
     <w:p>
@@ -379,6 +512,9 @@
       <w:r>
         <w:t>Add initial values for the covariates and the parameters characterizing how they are related to the typical population values</w:t>
       </w:r>
+      <w:r>
+        <w:t xml:space="preserve"> (these you should be able to change from the app to enable the user to dose patients with different characteristics)</w:t>
+      </w:r>
     </w:p>
     <w:p>
       <w:pPr>
@@ -389,7 +525,16 @@
         </w:numPr>
       </w:pPr>
       <w:r>
-        <w:t>Remove the GUT compartment, as this is specific for oral administration, and this drug is normally given as IV (in this case an IV infusion)</w:t>
+        <w:t xml:space="preserve">Remove the GUT compartment, as this is specific for oral administration, and this drug is given as </w:t>
+      </w:r>
+      <w:r>
+        <w:t xml:space="preserve">an </w:t>
+      </w:r>
+      <w:r>
+        <w:t xml:space="preserve">IV </w:t>
+      </w:r>
+      <w:r>
+        <w:t xml:space="preserve">infusion </w:t>
       </w:r>
     </w:p>
     <w:p>
@@ -411,31 +556,49 @@
     </w:p>
     <w:p>
       <w:r>
-        <w:t xml:space="preserve">The typical parameter values should match the table. In this case, since this model is drug specific, you may want to restrict the user from making changes to (all of) them. </w:t>
-      </w:r>
-    </w:p>
-    <w:p>
-      <w:r>
         <w:lastRenderedPageBreak/>
+        <w:t xml:space="preserve">The typical parameter values should match the </w:t>
+      </w:r>
+      <w:r>
+        <w:t>ones in the Table II</w:t>
+      </w:r>
+      <w:r>
+        <w:t xml:space="preserve">. </w:t>
+      </w:r>
+      <w:r>
+        <w:t>[….]</w:t>
+      </w:r>
+    </w:p>
+    <w:p>
+      <w:r>
         <w:t xml:space="preserve">I always start with building the model just to </w:t>
       </w:r>
       <w:r>
-        <w:t xml:space="preserve">make sure that the model </w:t>
-      </w:r>
-      <w:r>
-        <w:t>I</w:t>
-      </w:r>
-      <w:r>
-        <w:t xml:space="preserve"> just built works </w:t>
+        <w:t xml:space="preserve">make sure that </w:t>
+      </w:r>
+      <w:r>
+        <w:t>my model</w:t>
+      </w:r>
+      <w:r>
+        <w:t xml:space="preserve"> works </w:t>
       </w:r>
       <w:r>
         <w:t>the way I expect it to</w:t>
       </w:r>
       <w:r>
+        <w:t xml:space="preserve"> and matches the results in the publication</w:t>
+      </w:r>
+      <w:r>
         <w:t xml:space="preserve">. </w:t>
       </w:r>
       <w:r>
-        <w:t>Only after I have performed a sanity check - the model simulations match the publication - I</w:t>
+        <w:t xml:space="preserve">Only after I have performed </w:t>
+      </w:r>
+      <w:r>
+        <w:t xml:space="preserve">this </w:t>
+      </w:r>
+      <w:r>
+        <w:t>sanity check I</w:t>
       </w:r>
       <w:r>
         <w:t xml:space="preserve"> start working on </w:t>
@@ -449,7 +612,13 @@
     </w:p>
     <w:p>
       <w:r>
-        <w:t xml:space="preserve">In Part 1 of [..] we learned how to perform simulations with </w:t>
+        <w:t xml:space="preserve">In Part 1 of </w:t>
+      </w:r>
+      <w:r>
+        <w:t>“</w:t>
+      </w:r>
+      <w:r>
+        <w:t xml:space="preserve">Creating a simple pharmacometric Shiny application with </w:t>
       </w:r>
       <w:proofErr w:type="spellStart"/>
       <w:r>
@@ -457,7 +626,39 @@
       </w:r>
       <w:proofErr w:type="spellEnd"/>
       <w:r>
-        <w:t xml:space="preserve"> so I’ll start with that to create the R script to integrate the model for amikacin.</w:t>
+        <w:t xml:space="preserve"> in R</w:t>
+      </w:r>
+      <w:r>
+        <w:t xml:space="preserve"> “ </w:t>
+      </w:r>
+      <w:r>
+        <w:t xml:space="preserve">we learned how to perform simulations </w:t>
+      </w:r>
+      <w:r>
+        <w:t>using the</w:t>
+      </w:r>
+      <w:r>
+        <w:t xml:space="preserve"> </w:t>
+      </w:r>
+      <w:proofErr w:type="spellStart"/>
+      <w:r>
+        <w:t>mrgsolve</w:t>
+      </w:r>
+      <w:proofErr w:type="spellEnd"/>
+      <w:r>
+        <w:t xml:space="preserve"> </w:t>
+      </w:r>
+      <w:r>
+        <w:t xml:space="preserve">package, </w:t>
+      </w:r>
+      <w:r>
+        <w:t xml:space="preserve">so I’ll start with that </w:t>
+      </w:r>
+      <w:r>
+        <w:t xml:space="preserve">R script and make the necessary changes </w:t>
+      </w:r>
+      <w:r>
+        <w:t>to integrate the model for amikacin.</w:t>
       </w:r>
     </w:p>
     <w:p>
@@ -472,10 +673,22 @@
     </w:p>
     <w:p>
       <w:r>
-        <w:t>As stated previously we need to add the option to administrate an IV infusion. For this we need the rate of infusion which you can obtain by dividing the dose by the duration of the infusion (RATE = DOSE/DURATION). For amikacin, the duration of the IV infusion is between 20 – 30 min. I selected 20 min and converted that to hours (i.e., 20/60).</w:t>
-      </w:r>
-      <w:r>
-        <w:t xml:space="preserve"> We should also be able to change the dosing interval from the app, as this should be quite flexible in individualized medicine (see Tables III and IV to get an idea on how widely this changes to fit the needs of each patient). </w:t>
+        <w:t xml:space="preserve">As stated previously we need to add the option to administrate an IV infusion. For this we need the rate of infusion which you can obtain by dividing the dose by the duration of the infusion (RATE = DOSE/DURATION). </w:t>
+      </w:r>
+      <w:r>
+        <w:t>For</w:t>
+      </w:r>
+      <w:r>
+        <w:t xml:space="preserve"> amikacin, the duration of the IV infusion is between 20 – 30 min. I selected 20 min and converted that to hours (i.e., 20/60).</w:t>
+      </w:r>
+      <w:r>
+        <w:t xml:space="preserve"> We should also be able to change the dosing interval from the app, as this should be quite flexible in individualized medicine (see Tables III and IV </w:t>
+      </w:r>
+      <w:r>
+        <w:t xml:space="preserve">from the paper </w:t>
+      </w:r>
+      <w:r>
+        <w:t xml:space="preserve">to get an idea on how widely this changes to fit the needs of each patient). </w:t>
       </w:r>
     </w:p>
     <w:p>
@@ -485,7 +698,43 @@
     </w:p>
     <w:p>
       <w:r>
-        <w:t xml:space="preserve">Don’t forget to look at the variability matrix and check that it provides variability only on CL and is fixed to 0 for the other parameters. We do this to match the findings of the paper. In the Shiny app we can give the user the flexibility to change the variability and observe how that impacts the simulations. </w:t>
+        <w:t xml:space="preserve">Don’t forget to </w:t>
+      </w:r>
+      <w:r>
+        <w:t>check</w:t>
+      </w:r>
+      <w:r>
+        <w:t xml:space="preserve"> the variability matrix</w:t>
+      </w:r>
+      <w:r>
+        <w:t>. In the paper only one eta was added</w:t>
+      </w:r>
+      <w:r>
+        <w:t xml:space="preserve"> on CL and </w:t>
+      </w:r>
+      <w:r>
+        <w:t>for the others they were</w:t>
+      </w:r>
+      <w:r>
+        <w:t xml:space="preserve"> fixed to 0. In the Shiny app we can give the user the flexibility to change the variability </w:t>
+      </w:r>
+      <w:r>
+        <w:t xml:space="preserve">on all the parameters </w:t>
+      </w:r>
+      <w:r>
+        <w:t xml:space="preserve">and </w:t>
+      </w:r>
+      <w:r>
+        <w:t>to get a feeling on</w:t>
+      </w:r>
+      <w:r>
+        <w:t xml:space="preserve"> how th</w:t>
+      </w:r>
+      <w:r>
+        <w:t>ey</w:t>
+      </w:r>
+      <w:r>
+        <w:t xml:space="preserve"> impacts the simulations. </w:t>
       </w:r>
     </w:p>
     <w:p>
@@ -510,7 +759,13 @@
         <w:t>perform simulations</w:t>
       </w:r>
       <w:r>
-        <w:t xml:space="preserve"> for our sanity check</w:t>
+        <w:t xml:space="preserve"> for our </w:t>
+      </w:r>
+      <w:r>
+        <w:rPr>
+          <w:i/>
+        </w:rPr>
+        <w:t>sanity check</w:t>
       </w:r>
       <w:r>
         <w:t xml:space="preserve">. </w:t>
@@ -544,7 +799,16 @@
         <w:t>3400</w:t>
       </w:r>
       <w:r>
-        <w:t xml:space="preserve"> g and a PNA = 5 days. This is how we end up with a dose of 12 mg/kg administrated every 24 hours. </w:t>
+        <w:t xml:space="preserve"> g and a PNA = 5 days. </w:t>
+      </w:r>
+      <w:r>
+        <w:t>For these characteristics we need to administrate</w:t>
+      </w:r>
+      <w:r>
+        <w:t xml:space="preserve"> a dose of 12 mg/kg </w:t>
+      </w:r>
+      <w:r>
+        <w:t>every 24 hours as an IV infusion with the duration of 20-30 min.</w:t>
       </w:r>
     </w:p>
     <w:p/>
@@ -571,7 +835,7 @@
                     </pic:cNvPicPr>
                   </pic:nvPicPr>
                   <pic:blipFill>
-                    <a:blip r:embed="rId7" cstate="print">
+                    <a:blip r:embed="rId8" cstate="print">
                       <a:extLst>
                         <a:ext uri="{28A0092B-C50C-407E-A947-70E740481C1C}">
                           <a14:useLocalDpi xmlns:a14="http://schemas.microsoft.com/office/drawing/2010/main" val="0"/>
@@ -627,7 +891,7 @@
                     <pic:cNvPicPr/>
                   </pic:nvPicPr>
                   <pic:blipFill>
-                    <a:blip r:embed="rId8"/>
+                    <a:blip r:embed="rId9"/>
                     <a:stretch>
                       <a:fillRect/>
                     </a:stretch>
@@ -650,18 +914,45 @@
     </w:p>
     <w:p>
       <w:r>
-        <w:t xml:space="preserve">Since we don’t know the exact covariates used for this simulation, we just need to accept that we are close enough. </w:t>
-      </w:r>
-    </w:p>
-    <w:p>
-      <w:r>
-        <w:t>Now let’s turn this into a shiny application</w:t>
-      </w:r>
-      <w:r>
-        <w:t>.</w:t>
-      </w:r>
-      <w:r>
-        <w:t xml:space="preserve"> First let’s establish some goals for our app:</w:t>
+        <w:t xml:space="preserve">Since we don’t know the exact </w:t>
+      </w:r>
+      <w:r>
+        <w:t xml:space="preserve">patient </w:t>
+      </w:r>
+      <w:r>
+        <w:t>covariates used for this simulation</w:t>
+      </w:r>
+      <w:r>
+        <w:t xml:space="preserve"> or the exact infusion duration</w:t>
+      </w:r>
+      <w:r>
+        <w:t xml:space="preserve">, we just need to accept that we are close enough. </w:t>
+      </w:r>
+    </w:p>
+    <w:p>
+      <w:r>
+        <w:t>Now</w:t>
+      </w:r>
+      <w:r>
+        <w:t>,</w:t>
+      </w:r>
+      <w:r>
+        <w:t xml:space="preserve"> let’s turn this </w:t>
+      </w:r>
+      <w:r>
+        <w:t>model into a S</w:t>
+      </w:r>
+      <w:r>
+        <w:t>hiny application</w:t>
+      </w:r>
+      <w:r>
+        <w:t>!</w:t>
+      </w:r>
+      <w:r>
+        <w:t xml:space="preserve"> First </w:t>
+      </w:r>
+      <w:r>
+        <w:t>we need to think about how would you like to use the app. I’d like to see:</w:t>
       </w:r>
     </w:p>
     <w:p>
@@ -673,7 +964,13 @@
         </w:numPr>
       </w:pPr>
       <w:r>
-        <w:t>See how different dosing regimen work in patients with different characteristics</w:t>
+        <w:t>H</w:t>
+      </w:r>
+      <w:r>
+        <w:t>ow different dosing regimen work in patients with different characteristics</w:t>
+      </w:r>
+      <w:r>
+        <w:t xml:space="preserve"> (covariates)</w:t>
       </w:r>
     </w:p>
     <w:p>
@@ -685,100 +982,193 @@
         </w:numPr>
       </w:pPr>
       <w:r>
-        <w:t xml:space="preserve">How variability impacts our simulation results. Are there patients who are overdosed or </w:t>
+        <w:t>Does the patient receive ibuprofen co-medication?</w:t>
+      </w:r>
+    </w:p>
+    <w:p>
+      <w:pPr>
+        <w:pStyle w:val="ListParagraph"/>
+        <w:numPr>
+          <w:ilvl w:val="0"/>
+          <w:numId w:val="3"/>
+        </w:numPr>
+      </w:pPr>
+      <w:r>
+        <w:t xml:space="preserve">How variability impacts our simulation results. </w:t>
+      </w:r>
+      <w:r>
+        <w:t xml:space="preserve">Could there be </w:t>
+      </w:r>
+      <w:r>
+        <w:t>patients who are over</w:t>
+      </w:r>
+      <w:r>
+        <w:t>- or under-</w:t>
+      </w:r>
+      <w:r>
+        <w:t xml:space="preserve">dosed? </w:t>
+      </w:r>
+    </w:p>
+    <w:p>
+      <w:r>
+        <w:t xml:space="preserve">Let’s start </w:t>
+      </w:r>
+      <w:r>
+        <w:t xml:space="preserve">designing </w:t>
+      </w:r>
+      <w:r>
+        <w:t>the user interface</w:t>
+      </w:r>
+      <w:r>
+        <w:t xml:space="preserve"> (i.e., </w:t>
       </w:r>
       <w:proofErr w:type="spellStart"/>
       <w:r>
-        <w:t>underdosed</w:t>
+        <w:t>ui.R</w:t>
       </w:r>
       <w:proofErr w:type="spellEnd"/>
       <w:r>
-        <w:t xml:space="preserve">? </w:t>
-      </w:r>
-    </w:p>
-    <w:p>
-      <w:r>
-        <w:t>Let’s start with the user interface. For flexible dosing we want our user to be able to give either an IV bolus or infusion. We need to specify the dose in mg/kg, and the dosing frequency. For the infusion we need to speci</w:t>
-      </w:r>
-      <w:r>
-        <w:t>f</w:t>
-      </w:r>
-      <w:r>
-        <w:t>y the duration of the infusion</w:t>
-      </w:r>
-      <w:r>
-        <w:t xml:space="preserve"> extra. </w:t>
-      </w:r>
+        <w:t>)</w:t>
+      </w:r>
+      <w:r>
+        <w:t xml:space="preserve">. </w:t>
+      </w:r>
+      <w:r>
+        <w:t xml:space="preserve">Our dosing module should be flexible. We want to be able to give patients IV infusions with specified durations at specified frequencies. In pediatric patients, doses are calculated in mg/kg. The IV bolus is still available (for comparison purposes). </w:t>
+      </w:r>
+    </w:p>
+    <w:p>
       <w:r>
         <w:t xml:space="preserve"> </w:t>
       </w:r>
-    </w:p>
-    <w:p>
       <w:r>
         <w:t>[code]</w:t>
       </w:r>
     </w:p>
     <w:p>
       <w:r>
+        <w:t xml:space="preserve">Then we want to be able to </w:t>
+      </w:r>
+      <w:r>
+        <w:t>input</w:t>
+      </w:r>
+      <w:r>
+        <w:t xml:space="preserve"> the characteristics of the patient </w:t>
+      </w:r>
+      <w:r>
+        <w:t>we would like to dose. Providing</w:t>
+      </w:r>
+      <w:r>
+        <w:t xml:space="preserve"> only the covariates that affect the model makes </w:t>
+      </w:r>
+      <w:r>
+        <w:t xml:space="preserve">the </w:t>
+      </w:r>
+      <w:r>
+        <w:t>most sense.</w:t>
+      </w:r>
+    </w:p>
+    <w:p>
+      <w:r>
+        <w:t>[code]</w:t>
+      </w:r>
+    </w:p>
+    <w:p>
+      <w:r>
+        <w:t>Last but not least, give the user the flexibility to play with variability</w:t>
+      </w:r>
+      <w:r>
+        <w:t xml:space="preserve"> on all parameters (but keep the publication findings as the default)</w:t>
+      </w:r>
+      <w:r>
+        <w:t xml:space="preserve">. </w:t>
+      </w:r>
+    </w:p>
+    <w:p>
+      <w:r>
+        <w:t>[code]</w:t>
+      </w:r>
+    </w:p>
+    <w:p>
+      <w:r>
+        <w:t>The server file</w:t>
+      </w:r>
+      <w:r>
+        <w:t xml:space="preserve"> (</w:t>
+      </w:r>
+      <w:proofErr w:type="spellStart"/>
+      <w:r>
+        <w:t>server.R</w:t>
+      </w:r>
+      <w:proofErr w:type="spellEnd"/>
+      <w:r>
+        <w:t>)</w:t>
+      </w:r>
+      <w:r>
+        <w:t xml:space="preserve"> is similar to what we implement</w:t>
+      </w:r>
+      <w:r>
+        <w:t>ed in the beginning for the simulations in R</w:t>
+      </w:r>
+      <w:r>
+        <w:t xml:space="preserve">. </w:t>
+      </w:r>
+      <w:r>
+        <w:t>For more details about this go the Part 2</w:t>
+      </w:r>
+      <w:r>
+        <w:t xml:space="preserve"> of “</w:t>
+      </w:r>
+      <w:r>
+        <w:t>“</w:t>
+      </w:r>
+      <w:r>
+        <w:t xml:space="preserve">Creating a simple pharmacometric Shiny application with </w:t>
+      </w:r>
+      <w:proofErr w:type="spellStart"/>
+      <w:r>
+        <w:t>mrgsolve</w:t>
+      </w:r>
+      <w:proofErr w:type="spellEnd"/>
+      <w:r>
+        <w:t xml:space="preserve"> in R</w:t>
+      </w:r>
+      <w:r>
+        <w:t>”</w:t>
+      </w:r>
+      <w:r>
+        <w:t xml:space="preserve">. </w:t>
+      </w:r>
+      <w:r>
+        <w:t>This post has more explanations about this part</w:t>
+      </w:r>
+      <w:r>
+        <w:t xml:space="preserve">. </w:t>
+      </w:r>
+      <w:r>
         <w:t xml:space="preserve"> </w:t>
       </w:r>
-      <w:r>
-        <w:t>Then we want to be able to change the characteristics of the patient to ensure the best dosing. Plugging in only the covariates that affect the model makes most sense.</w:t>
-      </w:r>
-    </w:p>
-    <w:p>
-      <w:r>
-        <w:t>[code]</w:t>
-      </w:r>
-    </w:p>
-    <w:p>
-      <w:r>
-        <w:t xml:space="preserve">Last but not least, give the user the flexibility to play with variability. </w:t>
-      </w:r>
-    </w:p>
-    <w:p>
-      <w:r>
-        <w:t>[code]</w:t>
-      </w:r>
-    </w:p>
-    <w:p>
-      <w:r>
-        <w:t xml:space="preserve">The server file is similar to what we had in the implementing in R part. </w:t>
-      </w:r>
-      <w:r>
-        <w:t xml:space="preserve">For more details about this go the Part 2. Here you have all the functionalities described there available. </w:t>
-      </w:r>
-      <w:bookmarkStart w:id="0" w:name="_GoBack"/>
+    </w:p>
+    <w:p/>
+    <w:p>
+      <w:r>
+        <w:t xml:space="preserve"># keywords used by Michiel to use by me in my post too. </w:t>
+      </w:r>
+    </w:p>
+    <w:p>
+      <w:r>
+        <w:t>*.</w:t>
+      </w:r>
+      <w:proofErr w:type="spellStart"/>
+      <w:r>
+        <w:t>cpp</w:t>
+      </w:r>
+      <w:proofErr w:type="spellEnd"/>
+      <w:r>
+        <w:t xml:space="preserve"> file = model code</w:t>
+      </w:r>
       <w:bookmarkEnd w:id="0"/>
-      <w:r>
-        <w:t xml:space="preserve"> </w:t>
-      </w:r>
-    </w:p>
-    <w:p/>
-    <w:p>
-      <w:r>
-        <w:t xml:space="preserve"># keywords used by Michiel to use by me in my post too. </w:t>
-      </w:r>
-    </w:p>
-    <w:p>
-      <w:r>
-        <w:t>*.</w:t>
-      </w:r>
-      <w:proofErr w:type="spellStart"/>
-      <w:r>
-        <w:t>cpp</w:t>
-      </w:r>
-      <w:proofErr w:type="spellEnd"/>
-      <w:r>
-        <w:t xml:space="preserve"> file = model code</w:t>
-      </w:r>
-    </w:p>
-    <w:p>
-      <w:r>
-        <w:t>The R code around the model</w:t>
-      </w:r>
-    </w:p>
-    <w:p/>
+    </w:p>
     <w:sectPr>
       <w:pgSz w:w="12240" w:h="15840"/>
       <w:pgMar w:top="1440" w:right="1440" w:bottom="1440" w:left="1440" w:header="720" w:footer="720" w:gutter="0"/>
@@ -790,7 +1180,7 @@
 </file>
 
 <file path=word/numbering.xml><?xml version="1.0" encoding="utf-8"?>
-<w:numbering xmlns:wpc="http://schemas.microsoft.com/office/word/2010/wordprocessingCanvas" xmlns:cx="http://schemas.microsoft.com/office/drawing/2014/chartex" xmlns:cx1="http://schemas.microsoft.com/office/drawing/2015/9/8/chartex" xmlns:cx2="http://schemas.microsoft.com/office/drawing/2015/10/21/chartex" xmlns:cx3="http://schemas.microsoft.com/office/drawing/2016/5/9/chartex" xmlns:cx4="http://schemas.microsoft.com/office/drawing/2016/5/10/chartex" xmlns:cx5="http://schemas.microsoft.com/office/drawing/2016/5/11/chartex" xmlns:cx6="http://schemas.microsoft.com/office/drawing/2016/5/12/chartex" xmlns:cx7="http://schemas.microsoft.com/office/drawing/2016/5/13/chartex" xmlns:cx8="http://schemas.microsoft.com/office/drawing/2016/5/14/chartex" xmlns:mc="http://schemas.openxmlformats.org/markup-compatibility/2006" xmlns:aink="http://schemas.microsoft.com/office/drawing/2016/ink" xmlns:am3d="http://schemas.microsoft.com/office/drawing/2017/model3d" xmlns:o="urn:schemas-microsoft-com:office:office" xmlns:r="http://schemas.openxmlformats.org/officeDocument/2006/relationships" xmlns:m="http://schemas.openxmlformats.org/officeDocument/2006/math" xmlns:v="urn:schemas-microsoft-com:vml" xmlns:wp14="http://schemas.microsoft.com/office/word/2010/wordprocessingDrawing" xmlns:wp="http://schemas.openxmlformats.org/drawingml/2006/wordprocessingDrawing" xmlns:w10="urn:schemas-microsoft-com:office:word" xmlns:w="http://schemas.openxmlformats.org/wordprocessingml/2006/main" xmlns:w14="http://schemas.microsoft.com/office/word/2010/wordml" xmlns:w15="http://schemas.microsoft.com/office/word/2012/wordml" xmlns:w16cid="http://schemas.microsoft.com/office/word/2016/wordml/cid" xmlns:w16se="http://schemas.microsoft.com/office/word/2015/wordml/symex" xmlns:wpg="http://schemas.microsoft.com/office/word/2010/wordprocessingGroup" xmlns:wpi="http://schemas.microsoft.com/office/word/2010/wordprocessingInk" xmlns:wne="http://schemas.microsoft.com/office/word/2006/wordml" xmlns:wps="http://schemas.microsoft.com/office/word/2010/wordprocessingShape" mc:Ignorable="w14 w15 w16se w16cid wp14">
+<w:numbering xmlns:wpc="http://schemas.microsoft.com/office/word/2010/wordprocessingCanvas" xmlns:cx="http://schemas.microsoft.com/office/drawing/2014/chartex" xmlns:cx1="http://schemas.microsoft.com/office/drawing/2015/9/8/chartex" xmlns:mc="http://schemas.openxmlformats.org/markup-compatibility/2006" xmlns:o="urn:schemas-microsoft-com:office:office" xmlns:r="http://schemas.openxmlformats.org/officeDocument/2006/relationships" xmlns:m="http://schemas.openxmlformats.org/officeDocument/2006/math" xmlns:v="urn:schemas-microsoft-com:vml" xmlns:wp14="http://schemas.microsoft.com/office/word/2010/wordprocessingDrawing" xmlns:wp="http://schemas.openxmlformats.org/drawingml/2006/wordprocessingDrawing" xmlns:w10="urn:schemas-microsoft-com:office:word" xmlns:w="http://schemas.openxmlformats.org/wordprocessingml/2006/main" xmlns:w14="http://schemas.microsoft.com/office/word/2010/wordml" xmlns:w15="http://schemas.microsoft.com/office/word/2012/wordml" xmlns:w16se="http://schemas.microsoft.com/office/word/2015/wordml/symex" xmlns:wpg="http://schemas.microsoft.com/office/word/2010/wordprocessingGroup" xmlns:wpi="http://schemas.microsoft.com/office/word/2010/wordprocessingInk" xmlns:wne="http://schemas.microsoft.com/office/word/2006/wordml" xmlns:wps="http://schemas.microsoft.com/office/word/2010/wordprocessingShape" mc:Ignorable="w14 w15 w16se wp14">
   <w:abstractNum w:abstractNumId="0" w15:restartNumberingAfterBreak="0">
     <w:nsid w:val="1CD5616A"/>
     <w:multiLevelType w:val="hybridMultilevel"/>
@@ -1372,7 +1762,7 @@
 </file>
 
 <file path=word/styles.xml><?xml version="1.0" encoding="utf-8"?>
-<w:styles xmlns:mc="http://schemas.openxmlformats.org/markup-compatibility/2006" xmlns:r="http://schemas.openxmlformats.org/officeDocument/2006/relationships" xmlns:w="http://schemas.openxmlformats.org/wordprocessingml/2006/main" xmlns:w14="http://schemas.microsoft.com/office/word/2010/wordml" xmlns:w15="http://schemas.microsoft.com/office/word/2012/wordml" xmlns:w16cid="http://schemas.microsoft.com/office/word/2016/wordml/cid" xmlns:w16se="http://schemas.microsoft.com/office/word/2015/wordml/symex" mc:Ignorable="w14 w15 w16se w16cid">
+<w:styles xmlns:mc="http://schemas.openxmlformats.org/markup-compatibility/2006" xmlns:r="http://schemas.openxmlformats.org/officeDocument/2006/relationships" xmlns:w="http://schemas.openxmlformats.org/wordprocessingml/2006/main" xmlns:w14="http://schemas.microsoft.com/office/word/2010/wordml" xmlns:w15="http://schemas.microsoft.com/office/word/2012/wordml" xmlns:w16se="http://schemas.microsoft.com/office/word/2015/wordml/symex" mc:Ignorable="w14 w15 w16se">
   <w:docDefaults>
     <w:rPrDefault>
       <w:rPr>
@@ -1388,7 +1778,7 @@
       </w:pPr>
     </w:pPrDefault>
   </w:docDefaults>
-  <w:latentStyles w:defLockedState="0" w:defUIPriority="99" w:defSemiHidden="0" w:defUnhideWhenUsed="0" w:defQFormat="0" w:count="375">
+  <w:latentStyles w:defLockedState="0" w:defUIPriority="99" w:defSemiHidden="0" w:defUnhideWhenUsed="0" w:defQFormat="0" w:count="371">
     <w:lsdException w:name="Normal" w:uiPriority="0" w:qFormat="1"/>
     <w:lsdException w:name="heading 1" w:uiPriority="9" w:qFormat="1"/>
     <w:lsdException w:name="heading 2" w:semiHidden="1" w:uiPriority="9" w:unhideWhenUsed="1" w:qFormat="1"/>
@@ -1760,10 +2150,6 @@
     <w:lsdException w:name="List Table 5 Dark Accent 6" w:uiPriority="50"/>
     <w:lsdException w:name="List Table 6 Colorful Accent 6" w:uiPriority="51"/>
     <w:lsdException w:name="List Table 7 Colorful Accent 6" w:uiPriority="52"/>
-    <w:lsdException w:name="Mention" w:semiHidden="1" w:unhideWhenUsed="1"/>
-    <w:lsdException w:name="Smart Hyperlink" w:semiHidden="1" w:unhideWhenUsed="1"/>
-    <w:lsdException w:name="Hashtag" w:semiHidden="1" w:unhideWhenUsed="1"/>
-    <w:lsdException w:name="Unresolved Mention" w:semiHidden="1" w:unhideWhenUsed="1"/>
   </w:latentStyles>
   <w:style w:type="paragraph" w:default="1" w:styleId="Normal">
     <w:name w:val="Normal"/>
@@ -1772,6 +2158,7 @@
   <w:style w:type="character" w:default="1" w:styleId="DefaultParagraphFont">
     <w:name w:val="Default Paragraph Font"/>
     <w:uiPriority w:val="1"/>
+    <w:semiHidden/>
     <w:unhideWhenUsed/>
   </w:style>
   <w:style w:type="table" w:default="1" w:styleId="TableNormal">
@@ -2102,4 +2489,23 @@
     </a:ext>
   </a:extLst>
 </a:theme>
+</file>
+
+<file path=customXml/item1.xml>��< ? x m l   v e r s i o n = " 1 . 0 "   e n c o d i n g = " u t f - 1 6 " ? > < S i m c y p D a t a   x m l n s = " h t t p : / / w w w . s i m c y p . c o m / " > + 
+     < C h a r t s / > + 
+     < R e s u l t s T a b l e s / > + 
+     < I n p u t T a b l e s / > + 
+ < / S i m c y p D a t a > 
+</file>
+
+<file path=customXml/itemProps1.xml><?xml version="1.0" encoding="utf-8"?>
+<ds:datastoreItem xmlns:ds="http://schemas.openxmlformats.org/officeDocument/2006/customXml" ds:itemID="{754C6497-51D5-4E55-9FD9-3AC4D139992B}">
+  <ds:schemaRefs>
+    <ds:schemaRef ds:uri="http://www.simcyp.com/"/>
+  </ds:schemaRefs>
+</ds:datastoreItem>
 </file>
</xml_diff>